<commit_message>
A la final pr2
</commit_message>
<xml_diff>
--- a/Document/MAGR Practical 2.docx
+++ b/Document/MAGR Practical 2.docx
@@ -4,158 +4,224 @@
   <w:body>
     <w:p>
       <w:pPr>
-        <w:pStyle w:val="NoSpacing"/>
-      </w:pPr>
-      <w:r>
+        <w:pStyle w:val="Titel"/>
+        <w:rPr>
+          <w:lang w:val="en-GB"/>
+        </w:rPr>
+      </w:pPr>
+      <w:r>
+        <w:rPr>
+          <w:lang w:val="en-GB"/>
+        </w:rPr>
         <w:t>MAGR Practical 2</w:t>
       </w:r>
     </w:p>
     <w:p>
       <w:pPr>
-        <w:pStyle w:val="NoSpacing"/>
-      </w:pPr>
-      <w:r>
-        <w:t>Martijn Koenis</w:t>
-      </w:r>
-      <w:r>
+        <w:pStyle w:val="Geenafstand"/>
+        <w:rPr>
+          <w:lang w:val="en-GB"/>
+        </w:rPr>
+      </w:pPr>
+      <w:proofErr w:type="spellStart"/>
+      <w:r>
+        <w:rPr>
+          <w:lang w:val="en-GB"/>
+        </w:rPr>
+        <w:t>Martijn</w:t>
+      </w:r>
+      <w:proofErr w:type="spellEnd"/>
+      <w:r>
+        <w:rPr>
+          <w:lang w:val="en-GB"/>
+        </w:rPr>
+        <w:t xml:space="preserve"> </w:t>
+      </w:r>
+      <w:proofErr w:type="spellStart"/>
+      <w:r>
+        <w:rPr>
+          <w:lang w:val="en-GB"/>
+        </w:rPr>
+        <w:t>Koenis</w:t>
+      </w:r>
+      <w:proofErr w:type="spellEnd"/>
+      <w:r>
+        <w:rPr>
+          <w:lang w:val="en-GB"/>
+        </w:rPr>
         <w:tab/>
       </w:r>
       <w:r>
+        <w:rPr>
+          <w:lang w:val="en-GB"/>
+        </w:rPr>
         <w:tab/>
         <w:t>3770214</w:t>
       </w:r>
     </w:p>
     <w:p>
       <w:pPr>
-        <w:pStyle w:val="NoSpacing"/>
-      </w:pPr>
-      <w:r>
-        <w:t>Xhi Jian Tan</w:t>
-      </w:r>
-      <w:r>
+        <w:pStyle w:val="Geenafstand"/>
+        <w:rPr>
+          <w:lang w:val="en-GB"/>
+        </w:rPr>
+      </w:pPr>
+      <w:r>
+        <w:rPr>
+          <w:lang w:val="en-GB"/>
+        </w:rPr>
+        <w:t>Xhi Jia</w:t>
+      </w:r>
+      <w:r>
+        <w:rPr>
+          <w:lang w:val="en-GB"/>
+        </w:rPr>
+        <w:t xml:space="preserve"> Tan</w:t>
+      </w:r>
+      <w:r>
+        <w:rPr>
+          <w:lang w:val="en-GB"/>
+        </w:rPr>
         <w:tab/>
       </w:r>
       <w:r>
+        <w:rPr>
+          <w:lang w:val="en-GB"/>
+        </w:rPr>
         <w:tab/>
       </w:r>
       <w:r>
+        <w:rPr>
+          <w:lang w:val="en-GB"/>
+        </w:rPr>
         <w:t>3774759</w:t>
       </w:r>
     </w:p>
     <w:p>
       <w:pPr>
-        <w:pStyle w:val="NoSpacing"/>
-      </w:pPr>
-      <w:r>
-        <w:t>Milo Buwalda</w:t>
-      </w:r>
-      <w:r>
+        <w:pStyle w:val="Geenafstand"/>
+        <w:rPr>
+          <w:lang w:val="en-GB"/>
+        </w:rPr>
+      </w:pPr>
+      <w:r>
+        <w:rPr>
+          <w:lang w:val="en-GB"/>
+        </w:rPr>
+        <w:t xml:space="preserve">Milo </w:t>
+      </w:r>
+      <w:proofErr w:type="spellStart"/>
+      <w:r>
+        <w:rPr>
+          <w:lang w:val="en-GB"/>
+        </w:rPr>
+        <w:t>Buwalda</w:t>
+      </w:r>
+      <w:proofErr w:type="spellEnd"/>
+      <w:r>
+        <w:rPr>
+          <w:lang w:val="en-GB"/>
+        </w:rPr>
         <w:tab/>
       </w:r>
       <w:r>
+        <w:rPr>
+          <w:lang w:val="en-GB"/>
+        </w:rPr>
         <w:tab/>
       </w:r>
       <w:r>
+        <w:rPr>
+          <w:lang w:val="en-GB"/>
+        </w:rPr>
         <w:t>5571839</w:t>
       </w:r>
     </w:p>
     <w:p>
       <w:pPr>
-        <w:pStyle w:val="NoSpacing"/>
-      </w:pPr>
-    </w:p>
-    <w:p>
-      <w:pPr>
-        <w:pStyle w:val="NoSpacing"/>
-        <w:rPr>
-          <w:lang w:val="en-US"/>
-        </w:rPr>
-      </w:pPr>
-      <w:r>
-        <w:rPr>
-          <w:lang w:val="en-US"/>
-        </w:rPr>
-        <w:t xml:space="preserve">What have we </w:t>
-      </w:r>
-      <w:proofErr w:type="gramStart"/>
-      <w:r>
-        <w:rPr>
-          <w:lang w:val="en-US"/>
-        </w:rPr>
-        <w:t>done:</w:t>
-      </w:r>
-      <w:proofErr w:type="gramEnd"/>
-    </w:p>
-    <w:p>
-      <w:pPr>
-        <w:pStyle w:val="NoSpacing"/>
-        <w:rPr>
-          <w:lang w:val="en-US"/>
-        </w:rPr>
-      </w:pPr>
-      <w:proofErr w:type="gramStart"/>
-      <w:r>
-        <w:rPr>
-          <w:lang w:val="en-US"/>
-        </w:rPr>
+        <w:pStyle w:val="Geenafstand"/>
+        <w:rPr>
+          <w:lang w:val="en-GB"/>
+        </w:rPr>
+      </w:pPr>
+    </w:p>
+    <w:p>
+      <w:pPr>
+        <w:pStyle w:val="Geenafstand"/>
+      </w:pPr>
+      <w:r>
+        <w:t>What have we done:</w:t>
+      </w:r>
+    </w:p>
+    <w:p>
+      <w:pPr>
+        <w:pStyle w:val="Geenafstand"/>
+        <w:numPr>
+          <w:ilvl w:val="0"/>
+          <w:numId w:val="1"/>
+        </w:numPr>
+      </w:pPr>
+      <w:r>
         <w:t>Basic shading</w:t>
       </w:r>
-      <w:r>
-        <w:rPr>
-          <w:lang w:val="en-US"/>
-        </w:rPr>
-        <w:t>.</w:t>
-      </w:r>
-      <w:proofErr w:type="gramEnd"/>
-    </w:p>
-    <w:p>
-      <w:pPr>
-        <w:pStyle w:val="NoSpacing"/>
-        <w:rPr>
-          <w:lang w:val="en-US"/>
-        </w:rPr>
-      </w:pPr>
-      <w:proofErr w:type="gramStart"/>
-      <w:r>
-        <w:rPr>
-          <w:lang w:val="en-US"/>
-        </w:rPr>
-        <w:t>Reflections.</w:t>
-      </w:r>
-      <w:proofErr w:type="gramEnd"/>
-    </w:p>
-    <w:p>
-      <w:pPr>
-        <w:pStyle w:val="NoSpacing"/>
-        <w:rPr>
-          <w:lang w:val="en-US"/>
-        </w:rPr>
-      </w:pPr>
-      <w:proofErr w:type="gramStart"/>
-      <w:r>
-        <w:rPr>
-          <w:lang w:val="en-US"/>
-        </w:rPr>
-        <w:t>Shadows.</w:t>
-      </w:r>
-      <w:proofErr w:type="gramEnd"/>
-    </w:p>
-    <w:p>
-      <w:pPr>
-        <w:pStyle w:val="NoSpacing"/>
-        <w:rPr>
-          <w:lang w:val="en-US"/>
-        </w:rPr>
-      </w:pPr>
-    </w:p>
-    <w:p>
-      <w:pPr>
-        <w:pStyle w:val="NoSpacing"/>
+    </w:p>
+    <w:p>
+      <w:pPr>
+        <w:pStyle w:val="Geenafstand"/>
+        <w:numPr>
+          <w:ilvl w:val="0"/>
+          <w:numId w:val="1"/>
+        </w:numPr>
+      </w:pPr>
+      <w:r>
+        <w:t>Reflections</w:t>
+      </w:r>
+    </w:p>
+    <w:p>
+      <w:pPr>
+        <w:pStyle w:val="Geenafstand"/>
+        <w:numPr>
+          <w:ilvl w:val="0"/>
+          <w:numId w:val="1"/>
+        </w:numPr>
+      </w:pPr>
+      <w:r>
+        <w:t>Shadows</w:t>
+      </w:r>
+    </w:p>
+    <w:p>
+      <w:pPr>
+        <w:pStyle w:val="Geenafstand"/>
+        <w:numPr>
+          <w:ilvl w:val="0"/>
+          <w:numId w:val="1"/>
+        </w:numPr>
+      </w:pPr>
+      <w:r>
+        <w:t>Anti-Aliasing</w:t>
+      </w:r>
+    </w:p>
+    <w:p>
+      <w:pPr>
+        <w:pStyle w:val="Geenafstand"/>
+      </w:pPr>
+    </w:p>
+    <w:p>
+      <w:pPr>
+        <w:pStyle w:val="Kop1"/>
+      </w:pPr>
+      <w:r>
+        <w:t>Local Shading</w:t>
+      </w:r>
+    </w:p>
+    <w:p>
+      <w:pPr>
+        <w:pStyle w:val="Geenafstand"/>
       </w:pPr>
       <w:r>
         <w:rPr>
           <w:noProof/>
-          <w:lang w:eastAsia="nl-NL"/>
+          <w:lang w:val="nl-NL" w:eastAsia="nl-NL"/>
         </w:rPr>
         <w:drawing>
           <wp:inline distT="0" distB="0" distL="0" distR="0">
@@ -175,7 +241,7 @@
                     </pic:cNvPicPr>
                   </pic:nvPicPr>
                   <pic:blipFill>
-                    <a:blip r:embed="rId4" cstate="print"/>
+                    <a:blip r:embed="rId5" cstate="print"/>
                     <a:srcRect/>
                     <a:stretch>
                       <a:fillRect/>
@@ -206,84 +272,49 @@
     </w:p>
     <w:p>
       <w:pPr>
-        <w:pStyle w:val="NoSpacing"/>
-        <w:rPr>
-          <w:lang w:val="en-US"/>
-        </w:rPr>
-      </w:pPr>
-      <w:r>
-        <w:rPr>
-          <w:lang w:val="en-US"/>
-        </w:rPr>
-        <w:t>Loca</w:t>
-      </w:r>
-      <w:r>
-        <w:rPr>
-          <w:lang w:val="en-US"/>
-        </w:rPr>
-        <w:t xml:space="preserve">l shading: top of </w:t>
-      </w:r>
-      <w:proofErr w:type="spellStart"/>
-      <w:proofErr w:type="gramStart"/>
-      <w:r>
-        <w:rPr>
-          <w:lang w:val="en-US"/>
-        </w:rPr>
-        <w:t>taurus</w:t>
-      </w:r>
-      <w:proofErr w:type="spellEnd"/>
-      <w:proofErr w:type="gramEnd"/>
-      <w:r>
-        <w:rPr>
-          <w:lang w:val="en-US"/>
-        </w:rPr>
-        <w:t xml:space="preserve"> seen fr</w:t>
-      </w:r>
-      <w:r>
-        <w:rPr>
-          <w:lang w:val="en-US"/>
-        </w:rPr>
+        <w:pStyle w:val="Geenafstand"/>
+      </w:pPr>
+      <w:r>
+        <w:rPr>
+          <w:lang w:val="en-GB"/>
+        </w:rPr>
+        <w:t>T</w:t>
+      </w:r>
+      <w:r>
+        <w:t>op of to</w:t>
+      </w:r>
+      <w:r>
+        <w:t>rus seen fr</w:t>
+      </w:r>
+      <w:r>
         <w:t xml:space="preserve">om above. </w:t>
       </w:r>
       <w:r>
-        <w:rPr>
-          <w:lang w:val="en-US"/>
-        </w:rPr>
         <w:t>Light source above it.</w:t>
       </w:r>
     </w:p>
     <w:p>
-      <w:pPr>
-        <w:rPr>
-          <w:lang w:val="en-US"/>
-        </w:rPr>
-      </w:pPr>
-      <w:r>
-        <w:rPr>
-          <w:lang w:val="en-US"/>
-        </w:rPr>
+      <w:r>
         <w:br w:type="page"/>
       </w:r>
     </w:p>
     <w:p>
       <w:pPr>
-        <w:pStyle w:val="NoSpacing"/>
-        <w:rPr>
-          <w:lang w:val="en-US"/>
-        </w:rPr>
-      </w:pPr>
-    </w:p>
-    <w:p>
-      <w:pPr>
-        <w:pStyle w:val="NoSpacing"/>
-        <w:rPr>
-          <w:lang w:val="en-US"/>
-        </w:rPr>
+        <w:pStyle w:val="Kop1"/>
+      </w:pPr>
+      <w:r>
+        <w:lastRenderedPageBreak/>
+        <w:t>Local shading + shading + reflections.</w:t>
+      </w:r>
+    </w:p>
+    <w:p>
+      <w:pPr>
+        <w:pStyle w:val="Geenafstand"/>
       </w:pPr>
       <w:r>
         <w:rPr>
           <w:noProof/>
-          <w:lang w:eastAsia="nl-NL"/>
+          <w:lang w:val="nl-NL" w:eastAsia="nl-NL"/>
         </w:rPr>
         <w:drawing>
           <wp:inline distT="0" distB="0" distL="0" distR="0">
@@ -303,7 +334,7 @@
                     </pic:cNvPicPr>
                   </pic:nvPicPr>
                   <pic:blipFill>
-                    <a:blip r:embed="rId5" cstate="print"/>
+                    <a:blip r:embed="rId6" cstate="print"/>
                     <a:srcRect/>
                     <a:stretch>
                       <a:fillRect/>
@@ -334,67 +365,37 @@
     </w:p>
     <w:p>
       <w:pPr>
-        <w:pStyle w:val="NoSpacing"/>
-        <w:rPr>
-          <w:lang w:val="en-US"/>
-        </w:rPr>
+        <w:pStyle w:val="Geenafstand"/>
       </w:pPr>
       <w:r>
         <w:rPr>
           <w:noProof/>
-          <w:lang w:val="en-US" w:eastAsia="zh-TW"/>
         </w:rPr>
         <w:pict>
           <v:shapetype id="_x0000_t202" coordsize="21600,21600" o:spt="202" path="m,l,21600r21600,l21600,xe">
             <v:stroke joinstyle="miter"/>
             <v:path gradientshapeok="t" o:connecttype="rect"/>
           </v:shapetype>
-          <v:shape id="_x0000_s1026" type="#_x0000_t202" style="position:absolute;margin-left:35.9pt;margin-top:4pt;width:381.85pt;height:57.5pt;z-index:251660288;mso-width-relative:margin;mso-height-relative:margin" stroked="f">
+          <v:shape id="Text Box 2" o:spid="_x0000_s1026" type="#_x0000_t202" style="position:absolute;margin-left:35.9pt;margin-top:4pt;width:381.85pt;height:57.5pt;z-index:251660288;visibility:visible;mso-width-relative:margin;mso-height-relative:margin" o:gfxdata="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" stroked="f">
             <v:textbox>
               <w:txbxContent>
                 <w:p>
                   <w:pPr>
-                    <w:pStyle w:val="NoSpacing"/>
-                    <w:rPr>
-                      <w:lang w:val="en-US"/>
-                    </w:rPr>
+                    <w:pStyle w:val="Geenafstand"/>
                   </w:pPr>
-                  <w:proofErr w:type="gramStart"/>
                   <w:r>
-                    <w:rPr>
-                      <w:lang w:val="en-US"/>
-                    </w:rPr>
-                    <w:t>Local shading + shading + reflections.</w:t>
-                  </w:r>
-                  <w:proofErr w:type="gramEnd"/>
-                  <w:r>
-                    <w:rPr>
-                      <w:lang w:val="en-US"/>
-                    </w:rPr>
-                    <w:t xml:space="preserve"> Reflections are made red for visibility purposes. Dark grey and red areas are shaded areas (they </w:t>
+                    <w:t xml:space="preserve">Reflections are made red for visibility purposes. Dark grey and red areas are shaded areas (they </w:t>
                   </w:r>
                   <w:proofErr w:type="spellStart"/>
                   <w:r>
-                    <w:rPr>
-                      <w:lang w:val="en-US"/>
-                    </w:rPr>
                     <w:t>can not</w:t>
                   </w:r>
                   <w:proofErr w:type="spellEnd"/>
                   <w:r>
-                    <w:rPr>
-                      <w:lang w:val="en-US"/>
-                    </w:rPr>
                     <w:t xml:space="preserve"> see the light source unobstructed). Light source is again above the objects.</w:t>
                   </w:r>
                 </w:p>
-                <w:p>
-                  <w:pPr>
-                    <w:rPr>
-                      <w:lang w:val="en-US"/>
-                    </w:rPr>
-                  </w:pPr>
-                </w:p>
+                <w:p/>
               </w:txbxContent>
             </v:textbox>
           </v:shape>
@@ -403,81 +404,52 @@
     </w:p>
     <w:p>
       <w:pPr>
-        <w:pStyle w:val="NoSpacing"/>
-        <w:rPr>
-          <w:lang w:val="en-US"/>
-        </w:rPr>
-      </w:pPr>
-    </w:p>
-    <w:p>
-      <w:pPr>
-        <w:pStyle w:val="NoSpacing"/>
-        <w:rPr>
-          <w:lang w:val="en-US"/>
-        </w:rPr>
-      </w:pPr>
-    </w:p>
-    <w:p>
-      <w:pPr>
-        <w:pStyle w:val="NoSpacing"/>
-        <w:rPr>
-          <w:lang w:val="en-US"/>
-        </w:rPr>
-      </w:pPr>
-    </w:p>
-    <w:p>
-      <w:pPr>
-        <w:rPr>
-          <w:lang w:val="en-US"/>
-        </w:rPr>
-      </w:pPr>
-      <w:r>
-        <w:rPr>
-          <w:lang w:val="en-US"/>
-        </w:rPr>
+        <w:pStyle w:val="Geenafstand"/>
+      </w:pPr>
+    </w:p>
+    <w:p>
+      <w:pPr>
+        <w:pStyle w:val="Geenafstand"/>
+      </w:pPr>
+    </w:p>
+    <w:p>
+      <w:pPr>
+        <w:pStyle w:val="Geenafstand"/>
+      </w:pPr>
+    </w:p>
+    <w:p>
+      <w:r>
         <w:br w:type="page"/>
       </w:r>
     </w:p>
     <w:p>
       <w:pPr>
-        <w:pStyle w:val="NoSpacing"/>
-        <w:rPr>
-          <w:lang w:val="en-US"/>
-        </w:rPr>
-      </w:pPr>
-      <w:r>
-        <w:rPr>
-          <w:lang w:val="en-US"/>
-        </w:rPr>
+        <w:pStyle w:val="Kop1"/>
+      </w:pPr>
+      <w:r>
         <w:lastRenderedPageBreak/>
         <w:t>Anti-Aliasing</w:t>
       </w:r>
     </w:p>
     <w:p>
       <w:pPr>
-        <w:pStyle w:val="NoSpacing"/>
-        <w:rPr>
-          <w:lang w:val="en-US"/>
-        </w:rPr>
-      </w:pPr>
-    </w:p>
-    <w:p>
-      <w:pPr>
-        <w:pStyle w:val="NoSpacing"/>
-        <w:rPr>
-          <w:lang w:val="en-US"/>
-        </w:rPr>
+        <w:pStyle w:val="Geenafstand"/>
+      </w:pPr>
+    </w:p>
+    <w:p>
+      <w:pPr>
+        <w:pStyle w:val="Geenafstand"/>
       </w:pPr>
       <w:r>
         <w:rPr>
           <w:noProof/>
-          <w:lang w:eastAsia="nl-NL"/>
+          <w:lang w:val="nl-NL" w:eastAsia="nl-NL"/>
         </w:rPr>
         <w:drawing>
           <wp:inline distT="0" distB="0" distL="0" distR="0">
-            <wp:extent cx="3821430" cy="3821430"/>
-            <wp:effectExtent l="19050" t="0" r="7620" b="0"/>
-            <wp:docPr id="1" name="Picture 1" descr="C:\Users\Martijn\Desktop\MAGR\geox-solution-assignment-P1\windows\testWithoutAA400x400.png"/>
+            <wp:extent cx="3818255" cy="3818255"/>
+            <wp:effectExtent l="19050" t="0" r="0" b="0"/>
+            <wp:docPr id="5" name="Afbeelding 1" descr="C:\Users\XJ\Desktop\imagesMAGR\Centre.png"/>
             <wp:cNvGraphicFramePr>
               <a:graphicFrameLocks xmlns:a="http://schemas.openxmlformats.org/drawingml/2006/main" noChangeAspect="1"/>
             </wp:cNvGraphicFramePr>
@@ -485,13 +457,13 @@
               <a:graphicData uri="http://schemas.openxmlformats.org/drawingml/2006/picture">
                 <pic:pic xmlns:pic="http://schemas.openxmlformats.org/drawingml/2006/picture">
                   <pic:nvPicPr>
-                    <pic:cNvPr id="0" name="Picture 1" descr="C:\Users\Martijn\Desktop\MAGR\geox-solution-assignment-P1\windows\testWithoutAA400x400.png"/>
+                    <pic:cNvPr id="0" name="Picture 1" descr="C:\Users\XJ\Desktop\imagesMAGR\Centre.png"/>
                     <pic:cNvPicPr>
                       <a:picLocks noChangeAspect="1" noChangeArrowheads="1"/>
                     </pic:cNvPicPr>
                   </pic:nvPicPr>
                   <pic:blipFill>
-                    <a:blip r:embed="rId6" cstate="print"/>
+                    <a:blip r:embed="rId7"/>
                     <a:srcRect/>
                     <a:stretch>
                       <a:fillRect/>
@@ -500,7 +472,7 @@
                   <pic:spPr bwMode="auto">
                     <a:xfrm>
                       <a:off x="0" y="0"/>
-                      <a:ext cx="3821430" cy="3821430"/>
+                      <a:ext cx="3818255" cy="3818255"/>
                     </a:xfrm>
                     <a:prstGeom prst="rect">
                       <a:avLst/>
@@ -522,35 +494,53 @@
     </w:p>
     <w:p>
       <w:pPr>
-        <w:pStyle w:val="NoSpacing"/>
-        <w:rPr>
-          <w:lang w:val="en-US"/>
-        </w:rPr>
-      </w:pPr>
-      <w:r>
-        <w:rPr>
-          <w:lang w:val="en-US"/>
-        </w:rPr>
-        <w:t>On the top of the rectangle you can see some aliasing problems.</w:t>
-      </w:r>
-    </w:p>
-    <w:p>
-      <w:pPr>
-        <w:pStyle w:val="NoSpacing"/>
-        <w:rPr>
-          <w:lang w:val="en-US"/>
-        </w:rPr>
+        <w:pStyle w:val="Geenafstand"/>
+      </w:pPr>
+      <w:r>
+        <w:t xml:space="preserve">The checkerboard rendered with one ray through the center of each pixel. </w:t>
+      </w:r>
+      <w:proofErr w:type="spellStart"/>
+      <w:r>
+        <w:t>Moire</w:t>
+      </w:r>
+      <w:proofErr w:type="spellEnd"/>
+      <w:r>
+        <w:t xml:space="preserve"> patterns can be seen.</w:t>
+      </w:r>
+    </w:p>
+    <w:p>
+      <w:pPr>
+        <w:pStyle w:val="Geenafstand"/>
+      </w:pPr>
+    </w:p>
+    <w:p>
+      <w:r>
+        <w:br w:type="page"/>
+      </w:r>
+    </w:p>
+    <w:p>
+      <w:pPr>
+        <w:pStyle w:val="Kop1"/>
+      </w:pPr>
+      <w:r>
+        <w:lastRenderedPageBreak/>
+        <w:t>Using more rays per pixel</w:t>
+      </w:r>
+    </w:p>
+    <w:p>
+      <w:pPr>
+        <w:pStyle w:val="Geenafstand"/>
       </w:pPr>
       <w:r>
         <w:rPr>
           <w:noProof/>
-          <w:lang w:eastAsia="nl-NL"/>
+          <w:lang w:val="nl-NL" w:eastAsia="nl-NL"/>
         </w:rPr>
         <w:drawing>
           <wp:inline distT="0" distB="0" distL="0" distR="0">
-            <wp:extent cx="3819441" cy="3579962"/>
+            <wp:extent cx="3818255" cy="3818255"/>
             <wp:effectExtent l="19050" t="0" r="0" b="0"/>
-            <wp:docPr id="3" name="Picture 2" descr="C:\Users\Martijn\Desktop\MAGR\geox-solution-assignment-P1\windows\testWith3RandomRays400x400.png"/>
+            <wp:docPr id="6" name="Afbeelding 2" descr="C:\Users\XJ\Desktop\imagesMAGR\Random3.png"/>
             <wp:cNvGraphicFramePr>
               <a:graphicFrameLocks xmlns:a="http://schemas.openxmlformats.org/drawingml/2006/main" noChangeAspect="1"/>
             </wp:cNvGraphicFramePr>
@@ -558,14 +548,14 @@
               <a:graphicData uri="http://schemas.openxmlformats.org/drawingml/2006/picture">
                 <pic:pic xmlns:pic="http://schemas.openxmlformats.org/drawingml/2006/picture">
                   <pic:nvPicPr>
-                    <pic:cNvPr id="0" name="Picture 2" descr="C:\Users\Martijn\Desktop\MAGR\geox-solution-assignment-P1\windows\testWith3RandomRays400x400.png"/>
+                    <pic:cNvPr id="0" name="Picture 2" descr="C:\Users\XJ\Desktop\imagesMAGR\Random3.png"/>
                     <pic:cNvPicPr>
                       <a:picLocks noChangeAspect="1" noChangeArrowheads="1"/>
                     </pic:cNvPicPr>
                   </pic:nvPicPr>
                   <pic:blipFill>
-                    <a:blip r:embed="rId7" cstate="print"/>
-                    <a:srcRect l="10570" t="15551" r="10591" b="10589"/>
+                    <a:blip r:embed="rId8"/>
+                    <a:srcRect/>
                     <a:stretch>
                       <a:fillRect/>
                     </a:stretch>
@@ -573,7 +563,7 @@
                   <pic:spPr bwMode="auto">
                     <a:xfrm>
                       <a:off x="0" y="0"/>
-                      <a:ext cx="3819441" cy="3579962"/>
+                      <a:ext cx="3818255" cy="3818255"/>
                     </a:xfrm>
                     <a:prstGeom prst="rect">
                       <a:avLst/>
@@ -595,141 +585,277 @@
     </w:p>
     <w:p>
       <w:pPr>
-        <w:pStyle w:val="NoSpacing"/>
-        <w:rPr>
-          <w:lang w:val="en-US"/>
-        </w:rPr>
-      </w:pPr>
-      <w:r>
-        <w:rPr>
-          <w:lang w:val="en-US"/>
-        </w:rPr>
+        <w:pStyle w:val="Geenafstand"/>
+      </w:pPr>
+      <w:r>
         <w:t>Here you can see the result when using 3 random rays inside each pixel. It slightly improves the picture but you can still see aliasing.</w:t>
       </w:r>
     </w:p>
     <w:p>
       <w:pPr>
-        <w:pStyle w:val="NoSpacing"/>
-        <w:rPr>
-          <w:lang w:val="en-US"/>
-        </w:rPr>
-      </w:pPr>
-    </w:p>
-    <w:p>
-      <w:pPr>
-        <w:rPr>
-          <w:lang w:val="en-US"/>
-        </w:rPr>
-      </w:pPr>
-      <w:r>
-        <w:rPr>
-          <w:lang w:val="en-US"/>
-        </w:rPr>
-        <w:br w:type="page"/>
-      </w:r>
-    </w:p>
-    <w:p>
-      <w:pPr>
-        <w:pStyle w:val="NoSpacing"/>
-        <w:rPr>
-          <w:lang w:val="en-US"/>
-        </w:rPr>
-      </w:pPr>
+        <w:pStyle w:val="Geenafstand"/>
+      </w:pPr>
+    </w:p>
+    <w:p>
+      <w:pPr>
+        <w:pStyle w:val="Geenafstand"/>
+      </w:pPr>
+      <w:r>
+        <w:rPr>
+          <w:noProof/>
+          <w:lang w:val="nl-NL" w:eastAsia="nl-NL"/>
+        </w:rPr>
+        <w:drawing>
+          <wp:inline distT="0" distB="0" distL="0" distR="0">
+            <wp:extent cx="3818255" cy="3818255"/>
+            <wp:effectExtent l="19050" t="0" r="0" b="0"/>
+            <wp:docPr id="18" name="Afbeelding 8" descr="C:\Users\XJ\Desktop\imagesMAGR\Random10.png"/>
+            <wp:cNvGraphicFramePr>
+              <a:graphicFrameLocks xmlns:a="http://schemas.openxmlformats.org/drawingml/2006/main" noChangeAspect="1"/>
+            </wp:cNvGraphicFramePr>
+            <a:graphic xmlns:a="http://schemas.openxmlformats.org/drawingml/2006/main">
+              <a:graphicData uri="http://schemas.openxmlformats.org/drawingml/2006/picture">
+                <pic:pic xmlns:pic="http://schemas.openxmlformats.org/drawingml/2006/picture">
+                  <pic:nvPicPr>
+                    <pic:cNvPr id="0" name="Picture 8" descr="C:\Users\XJ\Desktop\imagesMAGR\Random10.png"/>
+                    <pic:cNvPicPr>
+                      <a:picLocks noChangeAspect="1" noChangeArrowheads="1"/>
+                    </pic:cNvPicPr>
+                  </pic:nvPicPr>
+                  <pic:blipFill>
+                    <a:blip r:embed="rId9"/>
+                    <a:srcRect/>
+                    <a:stretch>
+                      <a:fillRect/>
+                    </a:stretch>
+                  </pic:blipFill>
+                  <pic:spPr bwMode="auto">
+                    <a:xfrm>
+                      <a:off x="0" y="0"/>
+                      <a:ext cx="3818255" cy="3818255"/>
+                    </a:xfrm>
+                    <a:prstGeom prst="rect">
+                      <a:avLst/>
+                    </a:prstGeom>
+                    <a:noFill/>
+                    <a:ln w="9525">
+                      <a:noFill/>
+                      <a:miter lim="800000"/>
+                      <a:headEnd/>
+                      <a:tailEnd/>
+                    </a:ln>
+                  </pic:spPr>
+                </pic:pic>
+              </a:graphicData>
+            </a:graphic>
+          </wp:inline>
+        </w:drawing>
+      </w:r>
+    </w:p>
+    <w:p>
+      <w:pPr>
+        <w:pStyle w:val="Geenafstand"/>
+      </w:pPr>
+      <w:r>
+        <w:t>With 10 rays, the upper has improved and looks less noisy.</w:t>
+      </w:r>
+    </w:p>
+    <w:p>
+      <w:pPr>
+        <w:pStyle w:val="Geenafstand"/>
+      </w:pPr>
+    </w:p>
+    <w:p>
+      <w:pPr>
+        <w:pStyle w:val="Geenafstand"/>
+      </w:pPr>
+      <w:r>
+        <w:rPr>
+          <w:noProof/>
+          <w:lang w:val="nl-NL" w:eastAsia="nl-NL"/>
+        </w:rPr>
+        <w:lastRenderedPageBreak/>
+        <w:drawing>
+          <wp:inline distT="0" distB="0" distL="0" distR="0">
+            <wp:extent cx="3818255" cy="3818255"/>
+            <wp:effectExtent l="19050" t="0" r="0" b="0"/>
+            <wp:docPr id="13" name="Afbeelding 4" descr="C:\Users\XJ\Desktop\imagesMAGR\Random30.png"/>
+            <wp:cNvGraphicFramePr>
+              <a:graphicFrameLocks xmlns:a="http://schemas.openxmlformats.org/drawingml/2006/main" noChangeAspect="1"/>
+            </wp:cNvGraphicFramePr>
+            <a:graphic xmlns:a="http://schemas.openxmlformats.org/drawingml/2006/main">
+              <a:graphicData uri="http://schemas.openxmlformats.org/drawingml/2006/picture">
+                <pic:pic xmlns:pic="http://schemas.openxmlformats.org/drawingml/2006/picture">
+                  <pic:nvPicPr>
+                    <pic:cNvPr id="0" name="Picture 4" descr="C:\Users\XJ\Desktop\imagesMAGR\Random30.png"/>
+                    <pic:cNvPicPr>
+                      <a:picLocks noChangeAspect="1" noChangeArrowheads="1"/>
+                    </pic:cNvPicPr>
+                  </pic:nvPicPr>
+                  <pic:blipFill>
+                    <a:blip r:embed="rId10"/>
+                    <a:srcRect/>
+                    <a:stretch>
+                      <a:fillRect/>
+                    </a:stretch>
+                  </pic:blipFill>
+                  <pic:spPr bwMode="auto">
+                    <a:xfrm>
+                      <a:off x="0" y="0"/>
+                      <a:ext cx="3818255" cy="3818255"/>
+                    </a:xfrm>
+                    <a:prstGeom prst="rect">
+                      <a:avLst/>
+                    </a:prstGeom>
+                    <a:noFill/>
+                    <a:ln w="9525">
+                      <a:noFill/>
+                      <a:miter lim="800000"/>
+                      <a:headEnd/>
+                      <a:tailEnd/>
+                    </a:ln>
+                  </pic:spPr>
+                </pic:pic>
+              </a:graphicData>
+            </a:graphic>
+          </wp:inline>
+        </w:drawing>
+      </w:r>
+    </w:p>
+    <w:p>
+      <w:pPr>
+        <w:pStyle w:val="Geenafstand"/>
+      </w:pPr>
+      <w:r>
+        <w:t>With 30 rays through a pixel, the checkered pattern</w:t>
+      </w:r>
+      <w:r>
+        <w:t xml:space="preserve"> becomes better</w:t>
+      </w:r>
+      <w:r>
+        <w:t xml:space="preserve"> visible on the upper part of the rectangle. </w:t>
+      </w:r>
+    </w:p>
+    <w:p>
+      <w:pPr>
+        <w:pStyle w:val="Geenafstand"/>
+      </w:pPr>
+    </w:p>
+    <w:p>
+      <w:pPr>
+        <w:pStyle w:val="Geenafstand"/>
+      </w:pPr>
+      <w:r>
+        <w:rPr>
+          <w:noProof/>
+          <w:lang w:val="nl-NL" w:eastAsia="nl-NL"/>
+        </w:rPr>
+        <w:drawing>
+          <wp:inline distT="0" distB="0" distL="0" distR="0">
+            <wp:extent cx="3818255" cy="3818255"/>
+            <wp:effectExtent l="19050" t="0" r="0" b="0"/>
+            <wp:docPr id="16" name="Afbeelding 6" descr="C:\Users\XJ\Desktop\imagesMAGR\Random50.png"/>
+            <wp:cNvGraphicFramePr>
+              <a:graphicFrameLocks xmlns:a="http://schemas.openxmlformats.org/drawingml/2006/main" noChangeAspect="1"/>
+            </wp:cNvGraphicFramePr>
+            <a:graphic xmlns:a="http://schemas.openxmlformats.org/drawingml/2006/main">
+              <a:graphicData uri="http://schemas.openxmlformats.org/drawingml/2006/picture">
+                <pic:pic xmlns:pic="http://schemas.openxmlformats.org/drawingml/2006/picture">
+                  <pic:nvPicPr>
+                    <pic:cNvPr id="0" name="Picture 6" descr="C:\Users\XJ\Desktop\imagesMAGR\Random50.png"/>
+                    <pic:cNvPicPr>
+                      <a:picLocks noChangeAspect="1" noChangeArrowheads="1"/>
+                    </pic:cNvPicPr>
+                  </pic:nvPicPr>
+                  <pic:blipFill>
+                    <a:blip r:embed="rId11"/>
+                    <a:srcRect/>
+                    <a:stretch>
+                      <a:fillRect/>
+                    </a:stretch>
+                  </pic:blipFill>
+                  <pic:spPr bwMode="auto">
+                    <a:xfrm>
+                      <a:off x="0" y="0"/>
+                      <a:ext cx="3818255" cy="3818255"/>
+                    </a:xfrm>
+                    <a:prstGeom prst="rect">
+                      <a:avLst/>
+                    </a:prstGeom>
+                    <a:noFill/>
+                    <a:ln w="9525">
+                      <a:noFill/>
+                      <a:miter lim="800000"/>
+                      <a:headEnd/>
+                      <a:tailEnd/>
+                    </a:ln>
+                  </pic:spPr>
+                </pic:pic>
+              </a:graphicData>
+            </a:graphic>
+          </wp:inline>
+        </w:drawing>
+      </w:r>
+    </w:p>
+    <w:p>
+      <w:r>
+        <w:t>Compared to 30 rays, 50 rays are hardly an improvement.</w:t>
+      </w:r>
+      <w:r>
+        <w:t xml:space="preserve"> A lot more rays are needed when you want to let the moiré pattern disappear.</w:t>
+      </w:r>
+    </w:p>
+    <w:p/>
+    <w:p>
+      <w:pPr>
+        <w:pStyle w:val="Kop1"/>
+      </w:pPr>
+      <w:r>
+        <w:lastRenderedPageBreak/>
+        <w:t>Gau</w:t>
+      </w:r>
+      <w:r>
+        <w:t>ssians</w:t>
+      </w:r>
+    </w:p>
+    <w:p>
+      <w:pPr>
+        <w:pStyle w:val="Geenafstand"/>
+      </w:pPr>
+      <w:r>
+        <w:t>We found that increasing the sigma increases the smoothing/blurring.</w:t>
+      </w:r>
+      <w:r>
+        <w:t xml:space="preserve"> Tests with different </w:t>
+      </w:r>
       <w:proofErr w:type="spellStart"/>
       <w:r>
-        <w:rPr>
-          <w:lang w:val="en-US"/>
-        </w:rPr>
-        <w:lastRenderedPageBreak/>
-        <w:t>Gausions</w:t>
+        <w:t>sigmas</w:t>
       </w:r>
       <w:proofErr w:type="spellEnd"/>
       <w:r>
-        <w:rPr>
-          <w:lang w:val="en-US"/>
-        </w:rPr>
+        <w:t xml:space="preserve"> (100*100)</w:t>
+      </w:r>
+      <w:r>
         <w:t>:</w:t>
       </w:r>
     </w:p>
     <w:p>
       <w:pPr>
-        <w:pStyle w:val="NoSpacing"/>
-        <w:rPr>
-          <w:lang w:val="en-US"/>
-        </w:rPr>
-      </w:pPr>
-      <w:r>
-        <w:rPr>
-          <w:lang w:val="en-US"/>
-        </w:rPr>
-        <w:t>We found that increasing the sigma increases the smoothing/blurring.</w:t>
-      </w:r>
-      <w:r>
-        <w:rPr>
-          <w:lang w:val="en-US"/>
-        </w:rPr>
-        <w:t xml:space="preserve"> Tests with different </w:t>
-      </w:r>
-      <w:proofErr w:type="spellStart"/>
-      <w:r>
-        <w:rPr>
-          <w:lang w:val="en-US"/>
-        </w:rPr>
-        <w:t>sigmas</w:t>
-      </w:r>
-      <w:proofErr w:type="spellEnd"/>
-      <w:r>
-        <w:rPr>
-          <w:lang w:val="en-US"/>
-        </w:rPr>
-        <w:t xml:space="preserve"> (100*100)</w:t>
-      </w:r>
-      <w:r>
-        <w:rPr>
-          <w:lang w:val="en-US"/>
-        </w:rPr>
-        <w:t>:</w:t>
-      </w:r>
-    </w:p>
-    <w:p>
-      <w:pPr>
-        <w:pStyle w:val="NoSpacing"/>
-        <w:rPr>
-          <w:lang w:val="en-US"/>
-        </w:rPr>
-      </w:pPr>
-      <w:r>
-        <w:rPr>
-          <w:lang w:val="en-US"/>
-        </w:rPr>
-        <w:t>(</w:t>
-      </w:r>
-      <w:proofErr w:type="gramStart"/>
-      <w:r>
-        <w:rPr>
-          <w:lang w:val="en-US"/>
-        </w:rPr>
-        <w:t>for</w:t>
-      </w:r>
-      <w:proofErr w:type="gramEnd"/>
-      <w:r>
-        <w:rPr>
-          <w:lang w:val="en-US"/>
-        </w:rPr>
-        <w:t xml:space="preserve"> some reason enlarging in word also adds blurring so for clear images see pictures testWithGausians0.5, testWithGausians1, etc.)</w:t>
-      </w:r>
-    </w:p>
-    <w:p>
-      <w:pPr>
-        <w:pStyle w:val="NoSpacing"/>
-        <w:rPr>
-          <w:lang w:val="en-US"/>
-        </w:rPr>
+        <w:pStyle w:val="Geenafstand"/>
+      </w:pPr>
+      <w:r>
+        <w:t>(for some reason enlarging in word also adds blurring so for clear images see pictures testWithGausians0.5, testWithGausians1, etc.)</w:t>
+      </w:r>
+    </w:p>
+    <w:p>
+      <w:pPr>
+        <w:pStyle w:val="Geenafstand"/>
       </w:pPr>
       <w:r>
         <w:rPr>
           <w:noProof/>
-          <w:lang w:eastAsia="nl-NL"/>
+          <w:lang w:val="nl-NL" w:eastAsia="nl-NL"/>
         </w:rPr>
         <w:drawing>
           <wp:inline distT="0" distB="0" distL="0" distR="0">
@@ -749,7 +875,7 @@
                     </pic:cNvPicPr>
                   </pic:nvPicPr>
                   <pic:blipFill>
-                    <a:blip r:embed="rId8" cstate="print"/>
+                    <a:blip r:embed="rId12" cstate="print"/>
                     <a:srcRect/>
                     <a:stretch>
                       <a:fillRect/>
@@ -780,7 +906,7 @@
       <w:r>
         <w:rPr>
           <w:noProof/>
-          <w:lang w:eastAsia="nl-NL"/>
+          <w:lang w:val="nl-NL" w:eastAsia="nl-NL"/>
         </w:rPr>
         <w:drawing>
           <wp:inline distT="0" distB="0" distL="0" distR="0">
@@ -800,7 +926,7 @@
                     </pic:cNvPicPr>
                   </pic:nvPicPr>
                   <pic:blipFill>
-                    <a:blip r:embed="rId9" cstate="print"/>
+                    <a:blip r:embed="rId13" cstate="print"/>
                     <a:srcRect/>
                     <a:stretch>
                       <a:fillRect/>
@@ -831,7 +957,7 @@
       <w:r>
         <w:rPr>
           <w:noProof/>
-          <w:lang w:eastAsia="nl-NL"/>
+          <w:lang w:val="nl-NL" w:eastAsia="nl-NL"/>
         </w:rPr>
         <w:drawing>
           <wp:inline distT="0" distB="0" distL="0" distR="0">
@@ -851,7 +977,7 @@
                     </pic:cNvPicPr>
                   </pic:nvPicPr>
                   <pic:blipFill>
-                    <a:blip r:embed="rId10" cstate="print"/>
+                    <a:blip r:embed="rId14" cstate="print"/>
                     <a:srcRect/>
                     <a:stretch>
                       <a:fillRect/>
@@ -882,79 +1008,46 @@
     </w:p>
     <w:p>
       <w:pPr>
-        <w:pStyle w:val="NoSpacing"/>
-        <w:rPr>
-          <w:lang w:val="en-US"/>
-        </w:rPr>
-      </w:pPr>
-      <w:r>
-        <w:rPr>
-          <w:lang w:val="en-US"/>
-        </w:rPr>
+        <w:pStyle w:val="Geenafstand"/>
+      </w:pPr>
+      <w:r>
         <w:t>0.5</w:t>
       </w:r>
       <w:r>
-        <w:rPr>
-          <w:lang w:val="en-US"/>
-        </w:rPr>
         <w:tab/>
       </w:r>
       <w:r>
-        <w:rPr>
-          <w:lang w:val="en-US"/>
-        </w:rPr>
         <w:tab/>
       </w:r>
       <w:r>
-        <w:rPr>
-          <w:lang w:val="en-US"/>
-        </w:rPr>
         <w:tab/>
       </w:r>
       <w:r>
-        <w:rPr>
-          <w:lang w:val="en-US"/>
-        </w:rPr>
         <w:tab/>
         <w:t>1</w:t>
       </w:r>
       <w:r>
-        <w:rPr>
-          <w:lang w:val="en-US"/>
-        </w:rPr>
         <w:tab/>
       </w:r>
       <w:r>
-        <w:rPr>
-          <w:lang w:val="en-US"/>
-        </w:rPr>
         <w:tab/>
       </w:r>
       <w:r>
-        <w:rPr>
-          <w:lang w:val="en-US"/>
-        </w:rPr>
         <w:tab/>
       </w:r>
       <w:r>
-        <w:rPr>
-          <w:lang w:val="en-US"/>
-        </w:rPr>
         <w:tab/>
         <w:t>2</w:t>
       </w:r>
     </w:p>
     <w:p>
       <w:pPr>
-        <w:pStyle w:val="NoSpacing"/>
-        <w:rPr>
-          <w:lang w:val="en-US"/>
-        </w:rPr>
+        <w:pStyle w:val="Geenafstand"/>
       </w:pPr>
       <w:r>
         <w:rPr>
           <w:noProof/>
-          <w:lang w:eastAsia="nl-NL"/>
+          <w:lang w:val="nl-NL" w:eastAsia="nl-NL"/>
         </w:rPr>
         <w:drawing>
           <wp:inline distT="0" distB="0" distL="0" distR="0">
@@ -974,7 +1067,7 @@
                     </pic:cNvPicPr>
                   </pic:nvPicPr>
                   <pic:blipFill>
-                    <a:blip r:embed="rId11" cstate="print"/>
+                    <a:blip r:embed="rId15" cstate="print"/>
                     <a:srcRect/>
                     <a:stretch>
                       <a:fillRect/>
@@ -1005,7 +1098,7 @@
       <w:r>
         <w:rPr>
           <w:noProof/>
-          <w:lang w:eastAsia="nl-NL"/>
+          <w:lang w:val="nl-NL" w:eastAsia="nl-NL"/>
         </w:rPr>
         <w:drawing>
           <wp:inline distT="0" distB="0" distL="0" distR="0">
@@ -1025,7 +1118,7 @@
                     </pic:cNvPicPr>
                   </pic:nvPicPr>
                   <pic:blipFill>
-                    <a:blip r:embed="rId12" cstate="print"/>
+                    <a:blip r:embed="rId16" cstate="print"/>
                     <a:srcRect/>
                     <a:stretch>
                       <a:fillRect/>
@@ -1056,71 +1149,61 @@
     </w:p>
     <w:p>
       <w:pPr>
-        <w:pStyle w:val="NoSpacing"/>
-        <w:rPr>
-          <w:lang w:val="en-US"/>
-        </w:rPr>
-      </w:pPr>
-      <w:r>
-        <w:rPr>
-          <w:lang w:val="en-US"/>
-        </w:rPr>
+        <w:pStyle w:val="Geenafstand"/>
+      </w:pPr>
+      <w:r>
         <w:t>4</w:t>
       </w:r>
       <w:r>
-        <w:rPr>
-          <w:lang w:val="en-US"/>
-        </w:rPr>
         <w:tab/>
       </w:r>
       <w:r>
-        <w:rPr>
-          <w:lang w:val="en-US"/>
-        </w:rPr>
         <w:tab/>
       </w:r>
       <w:r>
-        <w:rPr>
-          <w:lang w:val="en-US"/>
-        </w:rPr>
         <w:tab/>
       </w:r>
       <w:r>
-        <w:rPr>
-          <w:lang w:val="en-US"/>
-        </w:rPr>
         <w:tab/>
         <w:t>100*100 without AA</w:t>
       </w:r>
     </w:p>
     <w:p>
       <w:pPr>
-        <w:pStyle w:val="NoSpacing"/>
-        <w:rPr>
-          <w:lang w:val="en-US"/>
-        </w:rPr>
-      </w:pPr>
-      <w:r>
-        <w:rPr>
-          <w:lang w:val="en-US"/>
-        </w:rPr>
+        <w:pStyle w:val="Geenafstand"/>
+      </w:pPr>
+      <w:r>
         <w:t>The tradeoff seems to be that the larger the sigma the more aliasing disappears but also more blurring occurs.</w:t>
       </w:r>
     </w:p>
     <w:p>
       <w:pPr>
-        <w:pStyle w:val="NoSpacing"/>
-      </w:pPr>
-      <w:r>
-        <w:rPr>
-          <w:lang w:val="en-US"/>
-        </w:rPr>
-        <w:t>Here is a 400*400 picture with sigma = 4</w:t>
-      </w:r>
+        <w:pStyle w:val="Geenafstand"/>
+      </w:pPr>
+      <w:r>
+        <w:t>Below</w:t>
+      </w:r>
+      <w:r>
+        <w:t xml:space="preserve"> is a 400*400 picture with sigma = 4</w:t>
+      </w:r>
+      <w:r>
+        <w:t xml:space="preserve">. </w:t>
+      </w:r>
+      <w:r>
+        <w:t>Little aliasing can be seen.</w:t>
+      </w:r>
+    </w:p>
+    <w:p>
+      <w:pPr>
+        <w:pStyle w:val="Geenafstand"/>
+        <w:rPr>
+          <w:lang w:val="en-GB"/>
+        </w:rPr>
+      </w:pPr>
       <w:r>
         <w:rPr>
           <w:noProof/>
-          <w:lang w:eastAsia="nl-NL"/>
+          <w:lang w:val="nl-NL" w:eastAsia="nl-NL"/>
         </w:rPr>
         <w:drawing>
           <wp:inline distT="0" distB="0" distL="0" distR="0">
@@ -1140,7 +1223,7 @@
                     </pic:cNvPicPr>
                   </pic:nvPicPr>
                   <pic:blipFill>
-                    <a:blip r:embed="rId13" cstate="print"/>
+                    <a:blip r:embed="rId17" cstate="print"/>
                     <a:srcRect/>
                     <a:stretch>
                       <a:fillRect/>
@@ -1149,7 +1232,7 @@
                   <pic:spPr bwMode="auto">
                     <a:xfrm>
                       <a:off x="0" y="0"/>
-                      <a:ext cx="3667541" cy="3667541"/>
+                      <a:ext cx="3667810" cy="3667810"/>
                     </a:xfrm>
                     <a:prstGeom prst="rect">
                       <a:avLst/>
@@ -1171,25 +1254,515 @@
     </w:p>
     <w:p>
       <w:pPr>
-        <w:pStyle w:val="NoSpacing"/>
-        <w:rPr>
-          <w:lang w:val="en-US"/>
-        </w:rPr>
-      </w:pPr>
-      <w:r>
-        <w:rPr>
-          <w:lang w:val="en-US"/>
-        </w:rPr>
-        <w:t>Little aliasing can be seen.</w:t>
-      </w:r>
-    </w:p>
-    <w:p>
-      <w:pPr>
-        <w:pStyle w:val="NoSpacing"/>
-        <w:rPr>
-          <w:lang w:val="en-US"/>
-        </w:rPr>
-      </w:pPr>
+        <w:pStyle w:val="Kop1"/>
+      </w:pPr>
+      <w:r>
+        <w:lastRenderedPageBreak/>
+        <w:t>Jitter</w:t>
+      </w:r>
+      <w:r>
+        <w:t xml:space="preserve"> + center sampling</w:t>
+      </w:r>
+    </w:p>
+    <w:p>
+      <w:pPr>
+        <w:pStyle w:val="Geenafstand"/>
+      </w:pPr>
+      <w:r>
+        <w:rPr>
+          <w:noProof/>
+          <w:lang w:val="nl-NL" w:eastAsia="nl-NL"/>
+        </w:rPr>
+        <w:drawing>
+          <wp:inline distT="0" distB="0" distL="0" distR="0">
+            <wp:extent cx="3818255" cy="3818255"/>
+            <wp:effectExtent l="19050" t="0" r="0" b="0"/>
+            <wp:docPr id="19" name="Afbeelding 9" descr="C:\Users\XJ\Desktop\imagesMAGR\JitterCentre3.png"/>
+            <wp:cNvGraphicFramePr>
+              <a:graphicFrameLocks xmlns:a="http://schemas.openxmlformats.org/drawingml/2006/main" noChangeAspect="1"/>
+            </wp:cNvGraphicFramePr>
+            <a:graphic xmlns:a="http://schemas.openxmlformats.org/drawingml/2006/main">
+              <a:graphicData uri="http://schemas.openxmlformats.org/drawingml/2006/picture">
+                <pic:pic xmlns:pic="http://schemas.openxmlformats.org/drawingml/2006/picture">
+                  <pic:nvPicPr>
+                    <pic:cNvPr id="0" name="Picture 9" descr="C:\Users\XJ\Desktop\imagesMAGR\JitterCentre3.png"/>
+                    <pic:cNvPicPr>
+                      <a:picLocks noChangeAspect="1" noChangeArrowheads="1"/>
+                    </pic:cNvPicPr>
+                  </pic:nvPicPr>
+                  <pic:blipFill>
+                    <a:blip r:embed="rId18"/>
+                    <a:srcRect/>
+                    <a:stretch>
+                      <a:fillRect/>
+                    </a:stretch>
+                  </pic:blipFill>
+                  <pic:spPr bwMode="auto">
+                    <a:xfrm>
+                      <a:off x="0" y="0"/>
+                      <a:ext cx="3818255" cy="3818255"/>
+                    </a:xfrm>
+                    <a:prstGeom prst="rect">
+                      <a:avLst/>
+                    </a:prstGeom>
+                    <a:noFill/>
+                    <a:ln w="9525">
+                      <a:noFill/>
+                      <a:miter lim="800000"/>
+                      <a:headEnd/>
+                      <a:tailEnd/>
+                    </a:ln>
+                  </pic:spPr>
+                </pic:pic>
+              </a:graphicData>
+            </a:graphic>
+          </wp:inline>
+        </w:drawing>
+      </w:r>
+    </w:p>
+    <w:p>
+      <w:pPr>
+        <w:pStyle w:val="Geenafstand"/>
+      </w:pPr>
+      <w:r>
+        <w:t xml:space="preserve">k=3 </w:t>
+      </w:r>
+      <w:r>
+        <w:t xml:space="preserve">This image is rendered with jittering using a 3x3 grid where the ray was shot through the center of the </w:t>
+      </w:r>
+      <w:proofErr w:type="spellStart"/>
+      <w:r>
+        <w:t>sub</w:t>
+      </w:r>
+      <w:r>
+        <w:t>p</w:t>
+      </w:r>
+      <w:r>
+        <w:t>i</w:t>
+      </w:r>
+      <w:r>
+        <w:t>xel</w:t>
+      </w:r>
+      <w:proofErr w:type="spellEnd"/>
+      <w:r>
+        <w:t>.</w:t>
+      </w:r>
+      <w:r>
+        <w:t xml:space="preserve"> The result is very nice, but a vague pattern can be seen at the very end.</w:t>
+      </w:r>
+    </w:p>
+    <w:p>
+      <w:pPr>
+        <w:pStyle w:val="Geenafstand"/>
+      </w:pPr>
+    </w:p>
+    <w:p>
+      <w:pPr>
+        <w:pStyle w:val="Geenafstand"/>
+      </w:pPr>
+      <w:r>
+        <w:rPr>
+          <w:noProof/>
+          <w:lang w:val="nl-NL" w:eastAsia="nl-NL"/>
+        </w:rPr>
+        <w:drawing>
+          <wp:inline distT="0" distB="0" distL="0" distR="0">
+            <wp:extent cx="3818255" cy="3818255"/>
+            <wp:effectExtent l="19050" t="0" r="0" b="0"/>
+            <wp:docPr id="20" name="Afbeelding 10" descr="C:\Users\XJ\Desktop\imagesMAGR\JitterCentre5.png"/>
+            <wp:cNvGraphicFramePr>
+              <a:graphicFrameLocks xmlns:a="http://schemas.openxmlformats.org/drawingml/2006/main" noChangeAspect="1"/>
+            </wp:cNvGraphicFramePr>
+            <a:graphic xmlns:a="http://schemas.openxmlformats.org/drawingml/2006/main">
+              <a:graphicData uri="http://schemas.openxmlformats.org/drawingml/2006/picture">
+                <pic:pic xmlns:pic="http://schemas.openxmlformats.org/drawingml/2006/picture">
+                  <pic:nvPicPr>
+                    <pic:cNvPr id="0" name="Picture 10" descr="C:\Users\XJ\Desktop\imagesMAGR\JitterCentre5.png"/>
+                    <pic:cNvPicPr>
+                      <a:picLocks noChangeAspect="1" noChangeArrowheads="1"/>
+                    </pic:cNvPicPr>
+                  </pic:nvPicPr>
+                  <pic:blipFill>
+                    <a:blip r:embed="rId19"/>
+                    <a:srcRect/>
+                    <a:stretch>
+                      <a:fillRect/>
+                    </a:stretch>
+                  </pic:blipFill>
+                  <pic:spPr bwMode="auto">
+                    <a:xfrm>
+                      <a:off x="0" y="0"/>
+                      <a:ext cx="3818255" cy="3818255"/>
+                    </a:xfrm>
+                    <a:prstGeom prst="rect">
+                      <a:avLst/>
+                    </a:prstGeom>
+                    <a:noFill/>
+                    <a:ln w="9525">
+                      <a:noFill/>
+                      <a:miter lim="800000"/>
+                      <a:headEnd/>
+                      <a:tailEnd/>
+                    </a:ln>
+                  </pic:spPr>
+                </pic:pic>
+              </a:graphicData>
+            </a:graphic>
+          </wp:inline>
+        </w:drawing>
+      </w:r>
+    </w:p>
+    <w:p>
+      <w:pPr>
+        <w:pStyle w:val="Geenafstand"/>
+      </w:pPr>
+      <w:r>
+        <w:t>k=5</w:t>
+      </w:r>
+      <w:r>
+        <w:t>T</w:t>
+      </w:r>
+      <w:r>
+        <w:t>he improvement the vague patterns at the end of the triangle are gone with a 5x5 grid. The difference is not big though.</w:t>
+      </w:r>
+    </w:p>
+    <w:p>
+      <w:pPr>
+        <w:pStyle w:val="Geenafstand"/>
+      </w:pPr>
+    </w:p>
+    <w:p>
+      <w:pPr>
+        <w:pStyle w:val="Geenafstand"/>
+      </w:pPr>
+      <w:r>
+        <w:rPr>
+          <w:noProof/>
+          <w:lang w:val="nl-NL" w:eastAsia="nl-NL"/>
+        </w:rPr>
+        <w:drawing>
+          <wp:inline distT="0" distB="0" distL="0" distR="0">
+            <wp:extent cx="3818255" cy="3818255"/>
+            <wp:effectExtent l="19050" t="0" r="0" b="0"/>
+            <wp:docPr id="21" name="Afbeelding 11" descr="C:\Users\XJ\Desktop\imagesMAGR\JitterCentre9.png"/>
+            <wp:cNvGraphicFramePr>
+              <a:graphicFrameLocks xmlns:a="http://schemas.openxmlformats.org/drawingml/2006/main" noChangeAspect="1"/>
+            </wp:cNvGraphicFramePr>
+            <a:graphic xmlns:a="http://schemas.openxmlformats.org/drawingml/2006/main">
+              <a:graphicData uri="http://schemas.openxmlformats.org/drawingml/2006/picture">
+                <pic:pic xmlns:pic="http://schemas.openxmlformats.org/drawingml/2006/picture">
+                  <pic:nvPicPr>
+                    <pic:cNvPr id="0" name="Picture 11" descr="C:\Users\XJ\Desktop\imagesMAGR\JitterCentre9.png"/>
+                    <pic:cNvPicPr>
+                      <a:picLocks noChangeAspect="1" noChangeArrowheads="1"/>
+                    </pic:cNvPicPr>
+                  </pic:nvPicPr>
+                  <pic:blipFill>
+                    <a:blip r:embed="rId20"/>
+                    <a:srcRect/>
+                    <a:stretch>
+                      <a:fillRect/>
+                    </a:stretch>
+                  </pic:blipFill>
+                  <pic:spPr bwMode="auto">
+                    <a:xfrm>
+                      <a:off x="0" y="0"/>
+                      <a:ext cx="3818255" cy="3818255"/>
+                    </a:xfrm>
+                    <a:prstGeom prst="rect">
+                      <a:avLst/>
+                    </a:prstGeom>
+                    <a:noFill/>
+                    <a:ln w="9525">
+                      <a:noFill/>
+                      <a:miter lim="800000"/>
+                      <a:headEnd/>
+                      <a:tailEnd/>
+                    </a:ln>
+                  </pic:spPr>
+                </pic:pic>
+              </a:graphicData>
+            </a:graphic>
+          </wp:inline>
+        </w:drawing>
+      </w:r>
+    </w:p>
+    <w:p>
+      <w:pPr>
+        <w:pStyle w:val="Geenafstand"/>
+      </w:pPr>
+      <w:r>
+        <w:t>k=9</w:t>
+      </w:r>
+      <w:r>
+        <w:t>The difference between 5x5 and 9x9 is hardly visible. The moiré patterns are pretty much gone with this jitter technique.</w:t>
+      </w:r>
+    </w:p>
+    <w:p>
+      <w:r>
+        <w:br w:type="page"/>
+      </w:r>
+    </w:p>
+    <w:p>
+      <w:pPr>
+        <w:pStyle w:val="Kop1"/>
+      </w:pPr>
+      <w:r>
+        <w:lastRenderedPageBreak/>
+        <w:t>Jitter</w:t>
+      </w:r>
+      <w:r>
+        <w:t xml:space="preserve"> + Random sampling</w:t>
+      </w:r>
+    </w:p>
+    <w:p>
+      <w:r>
+        <w:rPr>
+          <w:noProof/>
+          <w:lang w:val="nl-NL" w:eastAsia="nl-NL"/>
+        </w:rPr>
+        <w:drawing>
+          <wp:inline distT="0" distB="0" distL="0" distR="0">
+            <wp:extent cx="3819525" cy="3819525"/>
+            <wp:effectExtent l="19050" t="0" r="9525" b="0"/>
+            <wp:docPr id="22" name="Afbeelding 12" descr="C:\Users\XJ\Desktop\imagesMAGR\JitterRandom3.png"/>
+            <wp:cNvGraphicFramePr>
+              <a:graphicFrameLocks xmlns:a="http://schemas.openxmlformats.org/drawingml/2006/main" noChangeAspect="1"/>
+            </wp:cNvGraphicFramePr>
+            <a:graphic xmlns:a="http://schemas.openxmlformats.org/drawingml/2006/main">
+              <a:graphicData uri="http://schemas.openxmlformats.org/drawingml/2006/picture">
+                <pic:pic xmlns:pic="http://schemas.openxmlformats.org/drawingml/2006/picture">
+                  <pic:nvPicPr>
+                    <pic:cNvPr id="0" name="Picture 12" descr="C:\Users\XJ\Desktop\imagesMAGR\JitterRandom3.png"/>
+                    <pic:cNvPicPr>
+                      <a:picLocks noChangeAspect="1" noChangeArrowheads="1"/>
+                    </pic:cNvPicPr>
+                  </pic:nvPicPr>
+                  <pic:blipFill>
+                    <a:blip r:embed="rId21"/>
+                    <a:srcRect/>
+                    <a:stretch>
+                      <a:fillRect/>
+                    </a:stretch>
+                  </pic:blipFill>
+                  <pic:spPr bwMode="auto">
+                    <a:xfrm>
+                      <a:off x="0" y="0"/>
+                      <a:ext cx="3819525" cy="3819525"/>
+                    </a:xfrm>
+                    <a:prstGeom prst="rect">
+                      <a:avLst/>
+                    </a:prstGeom>
+                    <a:noFill/>
+                    <a:ln w="9525">
+                      <a:noFill/>
+                      <a:miter lim="800000"/>
+                      <a:headEnd/>
+                      <a:tailEnd/>
+                    </a:ln>
+                  </pic:spPr>
+                </pic:pic>
+              </a:graphicData>
+            </a:graphic>
+          </wp:inline>
+        </w:drawing>
+      </w:r>
+      <w:r>
+        <w:br/>
+      </w:r>
+      <w:r>
+        <w:t xml:space="preserve">k=3 </w:t>
+      </w:r>
+      <w:r>
+        <w:t>This image was created by using random rays while jittering in a 3x3 grid.</w:t>
+      </w:r>
+    </w:p>
+    <w:p>
+      <w:r>
+        <w:rPr>
+          <w:noProof/>
+          <w:lang w:val="nl-NL" w:eastAsia="nl-NL"/>
+        </w:rPr>
+        <w:drawing>
+          <wp:inline distT="0" distB="0" distL="0" distR="0">
+            <wp:extent cx="3819525" cy="3819525"/>
+            <wp:effectExtent l="19050" t="0" r="9525" b="0"/>
+            <wp:docPr id="23" name="Afbeelding 13" descr="C:\Users\XJ\Desktop\imagesMAGR\JitterRandom5.png"/>
+            <wp:cNvGraphicFramePr>
+              <a:graphicFrameLocks xmlns:a="http://schemas.openxmlformats.org/drawingml/2006/main" noChangeAspect="1"/>
+            </wp:cNvGraphicFramePr>
+            <a:graphic xmlns:a="http://schemas.openxmlformats.org/drawingml/2006/main">
+              <a:graphicData uri="http://schemas.openxmlformats.org/drawingml/2006/picture">
+                <pic:pic xmlns:pic="http://schemas.openxmlformats.org/drawingml/2006/picture">
+                  <pic:nvPicPr>
+                    <pic:cNvPr id="0" name="Picture 13" descr="C:\Users\XJ\Desktop\imagesMAGR\JitterRandom5.png"/>
+                    <pic:cNvPicPr>
+                      <a:picLocks noChangeAspect="1" noChangeArrowheads="1"/>
+                    </pic:cNvPicPr>
+                  </pic:nvPicPr>
+                  <pic:blipFill>
+                    <a:blip r:embed="rId22"/>
+                    <a:srcRect/>
+                    <a:stretch>
+                      <a:fillRect/>
+                    </a:stretch>
+                  </pic:blipFill>
+                  <pic:spPr bwMode="auto">
+                    <a:xfrm>
+                      <a:off x="0" y="0"/>
+                      <a:ext cx="3819525" cy="3819525"/>
+                    </a:xfrm>
+                    <a:prstGeom prst="rect">
+                      <a:avLst/>
+                    </a:prstGeom>
+                    <a:noFill/>
+                    <a:ln w="9525">
+                      <a:noFill/>
+                      <a:miter lim="800000"/>
+                      <a:headEnd/>
+                      <a:tailEnd/>
+                    </a:ln>
+                  </pic:spPr>
+                </pic:pic>
+              </a:graphicData>
+            </a:graphic>
+          </wp:inline>
+        </w:drawing>
+      </w:r>
+      <w:r>
+        <w:br/>
+      </w:r>
+      <w:r>
+        <w:t xml:space="preserve">k=5 </w:t>
+      </w:r>
+      <w:r>
+        <w:t>The ima</w:t>
+      </w:r>
+      <w:r>
+        <w:t>ge has improved when using a 5x5</w:t>
+      </w:r>
+      <w:r>
+        <w:t xml:space="preserve"> grid. The checkers look more squared. </w:t>
+      </w:r>
+    </w:p>
+    <w:p>
+      <w:r>
+        <w:br w:type="page"/>
+      </w:r>
+    </w:p>
+    <w:p>
+      <w:r>
+        <w:rPr>
+          <w:noProof/>
+          <w:lang w:val="nl-NL" w:eastAsia="nl-NL"/>
+        </w:rPr>
+        <w:lastRenderedPageBreak/>
+        <w:drawing>
+          <wp:inline distT="0" distB="0" distL="0" distR="0">
+            <wp:extent cx="3819525" cy="3819525"/>
+            <wp:effectExtent l="0" t="0" r="0" b="0"/>
+            <wp:docPr id="15" name="Afbeelding 15" descr="C:\Users\MiloBU\Documenten\Studie\C++\MAGR\geox-solution-assignment-P1\windows\random jitter 9x9.png"/>
+            <wp:cNvGraphicFramePr>
+              <a:graphicFrameLocks xmlns:a="http://schemas.openxmlformats.org/drawingml/2006/main" noChangeAspect="1"/>
+            </wp:cNvGraphicFramePr>
+            <a:graphic xmlns:a="http://schemas.openxmlformats.org/drawingml/2006/main">
+              <a:graphicData uri="http://schemas.openxmlformats.org/drawingml/2006/picture">
+                <pic:pic xmlns:pic="http://schemas.openxmlformats.org/drawingml/2006/picture">
+                  <pic:nvPicPr>
+                    <pic:cNvPr id="0" name="Picture 4" descr="C:\Users\MiloBU\Documenten\Studie\C++\MAGR\geox-solution-assignment-P1\windows\random jitter 9x9.png"/>
+                    <pic:cNvPicPr>
+                      <a:picLocks noChangeAspect="1" noChangeArrowheads="1"/>
+                    </pic:cNvPicPr>
+                  </pic:nvPicPr>
+                  <pic:blipFill>
+                    <a:blip r:embed="rId23">
+                      <a:extLst>
+                        <a:ext uri="{28A0092B-C50C-407E-A947-70E740481C1C}">
+                          <a14:useLocalDpi xmlns:a14="http://schemas.microsoft.com/office/drawing/2010/main" xmlns:wps="http://schemas.microsoft.com/office/word/2010/wordprocessingShape" xmlns:wpi="http://schemas.microsoft.com/office/word/2010/wordprocessingInk" xmlns:wpg="http://schemas.microsoft.com/office/word/2010/wordprocessingGroup" xmlns:w14="http://schemas.microsoft.com/office/word/2010/wordml" xmlns:w="http://schemas.openxmlformats.org/wordprocessingml/2006/main" xmlns:w10="urn:schemas-microsoft-com:office:word" xmlns:wp14="http://schemas.microsoft.com/office/word/2010/wordprocessingDrawing" xmlns:v="urn:schemas-microsoft-com:vml" xmlns:o="urn:schemas-microsoft-com:office:office" xmlns:mc="http://schemas.openxmlformats.org/markup-compatibility/2006" xmlns:wpc="http://schemas.microsoft.com/office/word/2010/wordprocessingCanvas" xmlns="" val="0"/>
+                        </a:ext>
+                      </a:extLst>
+                    </a:blip>
+                    <a:srcRect/>
+                    <a:stretch>
+                      <a:fillRect/>
+                    </a:stretch>
+                  </pic:blipFill>
+                  <pic:spPr bwMode="auto">
+                    <a:xfrm>
+                      <a:off x="0" y="0"/>
+                      <a:ext cx="3819525" cy="3819525"/>
+                    </a:xfrm>
+                    <a:prstGeom prst="rect">
+                      <a:avLst/>
+                    </a:prstGeom>
+                    <a:noFill/>
+                    <a:ln>
+                      <a:noFill/>
+                    </a:ln>
+                  </pic:spPr>
+                </pic:pic>
+              </a:graphicData>
+            </a:graphic>
+          </wp:inline>
+        </w:drawing>
+      </w:r>
+    </w:p>
+    <w:p>
+      <w:r>
+        <w:t xml:space="preserve">k=9 </w:t>
+      </w:r>
+      <w:r>
+        <w:t xml:space="preserve">Difference between 5x5 and 9x9 is minimal. </w:t>
+      </w:r>
+    </w:p>
+    <w:p/>
+    <w:p/>
+    <w:p/>
+    <w:p>
+      <w:pPr>
+        <w:pStyle w:val="Kop1"/>
+      </w:pPr>
+      <w:r>
+        <w:t>Conclusion</w:t>
+      </w:r>
+      <w:bookmarkStart w:id="0" w:name="_GoBack"/>
+      <w:bookmarkEnd w:id="0"/>
+    </w:p>
+    <w:p>
+      <w:r>
+        <w:t>Gaussian filtering, random ray sampling and Jittered ray sampling - both random and not random -, all show improvements for anti-aliasing.</w:t>
+      </w:r>
+    </w:p>
+    <w:p>
+      <w:r>
+        <w:t>Based on comparisons of the images</w:t>
+      </w:r>
+      <w:r>
+        <w:t>,</w:t>
+      </w:r>
+      <w:r>
+        <w:t xml:space="preserve"> </w:t>
+      </w:r>
+      <w:r>
+        <w:t>j</w:t>
+      </w:r>
+      <w:r>
+        <w:t>ittering</w:t>
+      </w:r>
+      <w:r>
+        <w:t xml:space="preserve"> and Gaussian filtering</w:t>
+      </w:r>
+      <w:r>
+        <w:t xml:space="preserve"> are</w:t>
+      </w:r>
+      <w:r>
+        <w:t xml:space="preserve"> better than increasing the number of rays with ray sampling. However the difference between jittering and Gaussian filtering is not clearly visible. </w:t>
+      </w:r>
+    </w:p>
+    <w:p>
+      <w:r>
+        <w:t xml:space="preserve">Another observation made is that taking larger sampling size or grid size does not necessarily mean a visible improvement. Though mathematically it does improve, the improvements do not outweigh the costs, since time is expensive. </w:t>
+      </w:r>
     </w:p>
     <w:sectPr>
       <w:pgSz w:w="11906" w:h="16838"/>
@@ -1201,15 +1774,136 @@
 </w:document>
 </file>
 
+<file path=word/numbering.xml><?xml version="1.0" encoding="utf-8"?>
+<w:numbering xmlns:ve="http://schemas.openxmlformats.org/markup-compatibility/2006" xmlns:o="urn:schemas-microsoft-com:office:office" xmlns:r="http://schemas.openxmlformats.org/officeDocument/2006/relationships" xmlns:m="http://schemas.openxmlformats.org/officeDocument/2006/math" xmlns:v="urn:schemas-microsoft-com:vml" xmlns:wp="http://schemas.openxmlformats.org/drawingml/2006/wordprocessingDrawing" xmlns:w10="urn:schemas-microsoft-com:office:word" xmlns:w="http://schemas.openxmlformats.org/wordprocessingml/2006/main" xmlns:wne="http://schemas.microsoft.com/office/word/2006/wordml">
+  <w:abstractNum w:abstractNumId="0">
+    <w:nsid w:val="59722B4E"/>
+    <w:multiLevelType w:val="hybridMultilevel"/>
+    <w:tmpl w:val="261C6B52"/>
+    <w:lvl w:ilvl="0" w:tplc="04130001">
+      <w:start w:val="1"/>
+      <w:numFmt w:val="bullet"/>
+      <w:lvlText w:val=""/>
+      <w:lvlJc w:val="left"/>
+      <w:pPr>
+        <w:ind w:left="720" w:hanging="360"/>
+      </w:pPr>
+      <w:rPr>
+        <w:rFonts w:ascii="Symbol" w:hAnsi="Symbol" w:hint="default"/>
+      </w:rPr>
+    </w:lvl>
+    <w:lvl w:ilvl="1" w:tplc="04130003" w:tentative="1">
+      <w:start w:val="1"/>
+      <w:numFmt w:val="bullet"/>
+      <w:lvlText w:val="o"/>
+      <w:lvlJc w:val="left"/>
+      <w:pPr>
+        <w:ind w:left="1440" w:hanging="360"/>
+      </w:pPr>
+      <w:rPr>
+        <w:rFonts w:ascii="Courier New" w:hAnsi="Courier New" w:cs="Courier New" w:hint="default"/>
+      </w:rPr>
+    </w:lvl>
+    <w:lvl w:ilvl="2" w:tplc="04130005" w:tentative="1">
+      <w:start w:val="1"/>
+      <w:numFmt w:val="bullet"/>
+      <w:lvlText w:val=""/>
+      <w:lvlJc w:val="left"/>
+      <w:pPr>
+        <w:ind w:left="2160" w:hanging="360"/>
+      </w:pPr>
+      <w:rPr>
+        <w:rFonts w:ascii="Wingdings" w:hAnsi="Wingdings" w:hint="default"/>
+      </w:rPr>
+    </w:lvl>
+    <w:lvl w:ilvl="3" w:tplc="04130001" w:tentative="1">
+      <w:start w:val="1"/>
+      <w:numFmt w:val="bullet"/>
+      <w:lvlText w:val=""/>
+      <w:lvlJc w:val="left"/>
+      <w:pPr>
+        <w:ind w:left="2880" w:hanging="360"/>
+      </w:pPr>
+      <w:rPr>
+        <w:rFonts w:ascii="Symbol" w:hAnsi="Symbol" w:hint="default"/>
+      </w:rPr>
+    </w:lvl>
+    <w:lvl w:ilvl="4" w:tplc="04130003" w:tentative="1">
+      <w:start w:val="1"/>
+      <w:numFmt w:val="bullet"/>
+      <w:lvlText w:val="o"/>
+      <w:lvlJc w:val="left"/>
+      <w:pPr>
+        <w:ind w:left="3600" w:hanging="360"/>
+      </w:pPr>
+      <w:rPr>
+        <w:rFonts w:ascii="Courier New" w:hAnsi="Courier New" w:cs="Courier New" w:hint="default"/>
+      </w:rPr>
+    </w:lvl>
+    <w:lvl w:ilvl="5" w:tplc="04130005" w:tentative="1">
+      <w:start w:val="1"/>
+      <w:numFmt w:val="bullet"/>
+      <w:lvlText w:val=""/>
+      <w:lvlJc w:val="left"/>
+      <w:pPr>
+        <w:ind w:left="4320" w:hanging="360"/>
+      </w:pPr>
+      <w:rPr>
+        <w:rFonts w:ascii="Wingdings" w:hAnsi="Wingdings" w:hint="default"/>
+      </w:rPr>
+    </w:lvl>
+    <w:lvl w:ilvl="6" w:tplc="04130001" w:tentative="1">
+      <w:start w:val="1"/>
+      <w:numFmt w:val="bullet"/>
+      <w:lvlText w:val=""/>
+      <w:lvlJc w:val="left"/>
+      <w:pPr>
+        <w:ind w:left="5040" w:hanging="360"/>
+      </w:pPr>
+      <w:rPr>
+        <w:rFonts w:ascii="Symbol" w:hAnsi="Symbol" w:hint="default"/>
+      </w:rPr>
+    </w:lvl>
+    <w:lvl w:ilvl="7" w:tplc="04130003" w:tentative="1">
+      <w:start w:val="1"/>
+      <w:numFmt w:val="bullet"/>
+      <w:lvlText w:val="o"/>
+      <w:lvlJc w:val="left"/>
+      <w:pPr>
+        <w:ind w:left="5760" w:hanging="360"/>
+      </w:pPr>
+      <w:rPr>
+        <w:rFonts w:ascii="Courier New" w:hAnsi="Courier New" w:cs="Courier New" w:hint="default"/>
+      </w:rPr>
+    </w:lvl>
+    <w:lvl w:ilvl="8" w:tplc="04130005" w:tentative="1">
+      <w:start w:val="1"/>
+      <w:numFmt w:val="bullet"/>
+      <w:lvlText w:val=""/>
+      <w:lvlJc w:val="left"/>
+      <w:pPr>
+        <w:ind w:left="6480" w:hanging="360"/>
+      </w:pPr>
+      <w:rPr>
+        <w:rFonts w:ascii="Wingdings" w:hAnsi="Wingdings" w:hint="default"/>
+      </w:rPr>
+    </w:lvl>
+  </w:abstractNum>
+  <w:num w:numId="1">
+    <w:abstractNumId w:val="0"/>
+  </w:num>
+</w:numbering>
+</file>
+
 <file path=word/styles.xml><?xml version="1.0" encoding="utf-8"?>
 <w:styles xmlns:r="http://schemas.openxmlformats.org/officeDocument/2006/relationships" xmlns:w="http://schemas.openxmlformats.org/wordprocessingml/2006/main">
   <w:docDefaults>
     <w:rPrDefault>
       <w:rPr>
-        <w:rFonts w:asciiTheme="minorHAnsi" w:eastAsiaTheme="minorHAnsi" w:hAnsiTheme="minorHAnsi" w:cstheme="minorBidi"/>
+        <w:rFonts w:asciiTheme="minorHAnsi" w:eastAsiaTheme="minorEastAsia" w:hAnsiTheme="minorHAnsi" w:cstheme="minorBidi"/>
         <w:sz w:val="22"/>
         <w:szCs w:val="22"/>
-        <w:lang w:val="nl-NL" w:eastAsia="en-US" w:bidi="ar-SA"/>
+        <w:lang w:val="en-US" w:eastAsia="en-US" w:bidi="ar-SA"/>
       </w:rPr>
     </w:rPrDefault>
     <w:pPrDefault>
@@ -1357,18 +2051,41 @@
     <w:lsdException w:name="Bibliography" w:uiPriority="37"/>
     <w:lsdException w:name="TOC Heading" w:uiPriority="39" w:qFormat="1"/>
   </w:latentStyles>
-  <w:style w:type="paragraph" w:default="1" w:styleId="Normal">
+  <w:style w:type="paragraph" w:default="1" w:styleId="Standaard">
     <w:name w:val="Normal"/>
     <w:qFormat/>
-    <w:rsid w:val="00E412EF"/>
+    <w:rsid w:val="00160B3E"/>
   </w:style>
-  <w:style w:type="character" w:default="1" w:styleId="DefaultParagraphFont">
+  <w:style w:type="paragraph" w:styleId="Kop1">
+    <w:name w:val="heading 1"/>
+    <w:basedOn w:val="Standaard"/>
+    <w:next w:val="Standaard"/>
+    <w:link w:val="Kop1Char"/>
+    <w:uiPriority w:val="9"/>
+    <w:qFormat/>
+    <w:rsid w:val="00A33CA5"/>
+    <w:pPr>
+      <w:keepNext/>
+      <w:keepLines/>
+      <w:spacing w:before="480" w:after="0"/>
+      <w:outlineLvl w:val="0"/>
+    </w:pPr>
+    <w:rPr>
+      <w:rFonts w:asciiTheme="majorHAnsi" w:eastAsiaTheme="majorEastAsia" w:hAnsiTheme="majorHAnsi" w:cstheme="majorBidi"/>
+      <w:b/>
+      <w:bCs/>
+      <w:color w:val="365F91" w:themeColor="accent1" w:themeShade="BF"/>
+      <w:sz w:val="28"/>
+      <w:szCs w:val="28"/>
+    </w:rPr>
+  </w:style>
+  <w:style w:type="character" w:default="1" w:styleId="Standaardalinea-lettertype">
     <w:name w:val="Default Paragraph Font"/>
     <w:uiPriority w:val="1"/>
     <w:semiHidden/>
     <w:unhideWhenUsed/>
   </w:style>
-  <w:style w:type="table" w:default="1" w:styleId="TableNormal">
+  <w:style w:type="table" w:default="1" w:styleId="Standaardtabel">
     <w:name w:val="Normal Table"/>
     <w:uiPriority w:val="99"/>
     <w:semiHidden/>
@@ -1384,16 +2101,16 @@
       </w:tblCellMar>
     </w:tblPr>
   </w:style>
-  <w:style w:type="numbering" w:default="1" w:styleId="NoList">
+  <w:style w:type="numbering" w:default="1" w:styleId="Geenlijst">
     <w:name w:val="No List"/>
     <w:uiPriority w:val="99"/>
     <w:semiHidden/>
     <w:unhideWhenUsed/>
   </w:style>
-  <w:style w:type="paragraph" w:styleId="BalloonText">
+  <w:style w:type="paragraph" w:styleId="Ballontekst">
     <w:name w:val="Balloon Text"/>
-    <w:basedOn w:val="Normal"/>
-    <w:link w:val="BalloonTextChar"/>
+    <w:basedOn w:val="Standaard"/>
+    <w:link w:val="BallontekstChar"/>
     <w:uiPriority w:val="99"/>
     <w:semiHidden/>
     <w:unhideWhenUsed/>
@@ -1407,10 +2124,10 @@
       <w:szCs w:val="16"/>
     </w:rPr>
   </w:style>
-  <w:style w:type="character" w:customStyle="1" w:styleId="BalloonTextChar">
-    <w:name w:val="Balloon Text Char"/>
-    <w:basedOn w:val="DefaultParagraphFont"/>
-    <w:link w:val="BalloonText"/>
+  <w:style w:type="character" w:customStyle="1" w:styleId="BallontekstChar">
+    <w:name w:val="Ballontekst Char"/>
+    <w:basedOn w:val="Standaardalinea-lettertype"/>
+    <w:link w:val="Ballontekst"/>
     <w:uiPriority w:val="99"/>
     <w:semiHidden/>
     <w:rsid w:val="00B17D2D"/>
@@ -1420,7 +2137,7 @@
       <w:szCs w:val="16"/>
     </w:rPr>
   </w:style>
-  <w:style w:type="paragraph" w:styleId="NoSpacing">
+  <w:style w:type="paragraph" w:styleId="Geenafstand">
     <w:name w:val="No Spacing"/>
     <w:uiPriority w:val="1"/>
     <w:qFormat/>
@@ -1428,6 +2145,366 @@
     <w:pPr>
       <w:spacing w:after="0" w:line="240" w:lineRule="auto"/>
     </w:pPr>
+  </w:style>
+  <w:style w:type="character" w:customStyle="1" w:styleId="Kop1Char">
+    <w:name w:val="Kop 1 Char"/>
+    <w:basedOn w:val="Standaardalinea-lettertype"/>
+    <w:link w:val="Kop1"/>
+    <w:uiPriority w:val="9"/>
+    <w:rsid w:val="00A33CA5"/>
+    <w:rPr>
+      <w:rFonts w:asciiTheme="majorHAnsi" w:eastAsiaTheme="majorEastAsia" w:hAnsiTheme="majorHAnsi" w:cstheme="majorBidi"/>
+      <w:b/>
+      <w:bCs/>
+      <w:color w:val="365F91" w:themeColor="accent1" w:themeShade="BF"/>
+      <w:sz w:val="28"/>
+      <w:szCs w:val="28"/>
+    </w:rPr>
+  </w:style>
+  <w:style w:type="paragraph" w:styleId="Titel">
+    <w:name w:val="Title"/>
+    <w:basedOn w:val="Standaard"/>
+    <w:next w:val="Standaard"/>
+    <w:link w:val="TitelChar"/>
+    <w:uiPriority w:val="10"/>
+    <w:qFormat/>
+    <w:rsid w:val="00A33CA5"/>
+    <w:pPr>
+      <w:pBdr>
+        <w:bottom w:val="single" w:sz="8" w:space="4" w:color="4F81BD" w:themeColor="accent1"/>
+      </w:pBdr>
+      <w:spacing w:after="300" w:line="240" w:lineRule="auto"/>
+      <w:contextualSpacing/>
+    </w:pPr>
+    <w:rPr>
+      <w:rFonts w:asciiTheme="majorHAnsi" w:eastAsiaTheme="majorEastAsia" w:hAnsiTheme="majorHAnsi" w:cstheme="majorBidi"/>
+      <w:color w:val="17365D" w:themeColor="text2" w:themeShade="BF"/>
+      <w:spacing w:val="5"/>
+      <w:kern w:val="28"/>
+      <w:sz w:val="52"/>
+      <w:szCs w:val="52"/>
+    </w:rPr>
+  </w:style>
+  <w:style w:type="character" w:customStyle="1" w:styleId="TitelChar">
+    <w:name w:val="Titel Char"/>
+    <w:basedOn w:val="Standaardalinea-lettertype"/>
+    <w:link w:val="Titel"/>
+    <w:uiPriority w:val="10"/>
+    <w:rsid w:val="00A33CA5"/>
+    <w:rPr>
+      <w:rFonts w:asciiTheme="majorHAnsi" w:eastAsiaTheme="majorEastAsia" w:hAnsiTheme="majorHAnsi" w:cstheme="majorBidi"/>
+      <w:color w:val="17365D" w:themeColor="text2" w:themeShade="BF"/>
+      <w:spacing w:val="5"/>
+      <w:kern w:val="28"/>
+      <w:sz w:val="52"/>
+      <w:szCs w:val="52"/>
+    </w:rPr>
+  </w:style>
+</w:styles>
+</file>
+
+<file path=word/stylesWithEffects.xml><?xml version="1.0" encoding="utf-8"?>
+<w:styles xmlns:wpc="http://schemas.microsoft.com/office/word/2010/wordprocessingCanvas" xmlns:mc="http://schemas.openxmlformats.org/markup-compatibility/2006" xmlns:o="urn:schemas-microsoft-com:office:office" xmlns:r="http://schemas.openxmlformats.org/officeDocument/2006/relationships" xmlns:m="http://schemas.openxmlformats.org/officeDocument/2006/math" xmlns:v="urn:schemas-microsoft-com:vml" xmlns:wp14="http://schemas.microsoft.com/office/word/2010/wordprocessingDrawing" xmlns:wp="http://schemas.openxmlformats.org/drawingml/2006/wordprocessingDrawing" xmlns:w10="urn:schemas-microsoft-com:office:word" xmlns:w="http://schemas.openxmlformats.org/wordprocessingml/2006/main" xmlns:w14="http://schemas.microsoft.com/office/word/2010/wordml" xmlns:wpg="http://schemas.microsoft.com/office/word/2010/wordprocessingGroup" xmlns:wpi="http://schemas.microsoft.com/office/word/2010/wordprocessingInk" xmlns:wne="http://schemas.microsoft.com/office/word/2006/wordml" xmlns:wps="http://schemas.microsoft.com/office/word/2010/wordprocessingShape" mc:Ignorable="w14 wp14">
+  <w:docDefaults>
+    <w:rPrDefault>
+      <w:rPr>
+        <w:rFonts w:asciiTheme="minorHAnsi" w:eastAsiaTheme="minorEastAsia" w:hAnsiTheme="minorHAnsi" w:cstheme="minorBidi"/>
+        <w:sz w:val="22"/>
+        <w:szCs w:val="22"/>
+        <w:lang w:val="en-US" w:eastAsia="en-US" w:bidi="ar-SA"/>
+      </w:rPr>
+    </w:rPrDefault>
+    <w:pPrDefault>
+      <w:pPr>
+        <w:spacing w:after="200" w:line="276" w:lineRule="auto"/>
+      </w:pPr>
+    </w:pPrDefault>
+  </w:docDefaults>
+  <w:latentStyles w:defLockedState="0" w:defUIPriority="99" w:defSemiHidden="1" w:defUnhideWhenUsed="1" w:defQFormat="0" w:count="267">
+    <w:lsdException w:name="Normal" w:semiHidden="0" w:uiPriority="0" w:unhideWhenUsed="0" w:qFormat="1"/>
+    <w:lsdException w:name="heading 1" w:semiHidden="0" w:uiPriority="9" w:unhideWhenUsed="0" w:qFormat="1"/>
+    <w:lsdException w:name="heading 2" w:uiPriority="9" w:qFormat="1"/>
+    <w:lsdException w:name="heading 3" w:uiPriority="9" w:qFormat="1"/>
+    <w:lsdException w:name="heading 4" w:uiPriority="9" w:qFormat="1"/>
+    <w:lsdException w:name="heading 5" w:uiPriority="9" w:qFormat="1"/>
+    <w:lsdException w:name="heading 6" w:uiPriority="9" w:qFormat="1"/>
+    <w:lsdException w:name="heading 7" w:uiPriority="9" w:qFormat="1"/>
+    <w:lsdException w:name="heading 8" w:uiPriority="9" w:qFormat="1"/>
+    <w:lsdException w:name="heading 9" w:uiPriority="9" w:qFormat="1"/>
+    <w:lsdException w:name="toc 1" w:uiPriority="39"/>
+    <w:lsdException w:name="toc 2" w:uiPriority="39"/>
+    <w:lsdException w:name="toc 3" w:uiPriority="39"/>
+    <w:lsdException w:name="toc 4" w:uiPriority="39"/>
+    <w:lsdException w:name="toc 5" w:uiPriority="39"/>
+    <w:lsdException w:name="toc 6" w:uiPriority="39"/>
+    <w:lsdException w:name="toc 7" w:uiPriority="39"/>
+    <w:lsdException w:name="toc 8" w:uiPriority="39"/>
+    <w:lsdException w:name="toc 9" w:uiPriority="39"/>
+    <w:lsdException w:name="caption" w:uiPriority="35" w:qFormat="1"/>
+    <w:lsdException w:name="Title" w:semiHidden="0" w:uiPriority="10" w:unhideWhenUsed="0" w:qFormat="1"/>
+    <w:lsdException w:name="Default Paragraph Font" w:uiPriority="1"/>
+    <w:lsdException w:name="Subtitle" w:semiHidden="0" w:uiPriority="11" w:unhideWhenUsed="0" w:qFormat="1"/>
+    <w:lsdException w:name="Strong" w:semiHidden="0" w:uiPriority="22" w:unhideWhenUsed="0" w:qFormat="1"/>
+    <w:lsdException w:name="Emphasis" w:semiHidden="0" w:uiPriority="20" w:unhideWhenUsed="0" w:qFormat="1"/>
+    <w:lsdException w:name="Table Grid" w:semiHidden="0" w:uiPriority="59" w:unhideWhenUsed="0"/>
+    <w:lsdException w:name="Placeholder Text" w:unhideWhenUsed="0"/>
+    <w:lsdException w:name="No Spacing" w:semiHidden="0" w:uiPriority="1" w:unhideWhenUsed="0" w:qFormat="1"/>
+    <w:lsdException w:name="Light Shading" w:semiHidden="0" w:uiPriority="60" w:unhideWhenUsed="0"/>
+    <w:lsdException w:name="Light List" w:semiHidden="0" w:uiPriority="61" w:unhideWhenUsed="0"/>
+    <w:lsdException w:name="Light Grid" w:semiHidden="0" w:uiPriority="62" w:unhideWhenUsed="0"/>
+    <w:lsdException w:name="Medium Shading 1" w:semiHidden="0" w:uiPriority="63" w:unhideWhenUsed="0"/>
+    <w:lsdException w:name="Medium Shading 2" w:semiHidden="0" w:uiPriority="64" w:unhideWhenUsed="0"/>
+    <w:lsdException w:name="Medium List 1" w:semiHidden="0" w:uiPriority="65" w:unhideWhenUsed="0"/>
+    <w:lsdException w:name="Medium List 2" w:semiHidden="0" w:uiPriority="66" w:unhideWhenUsed="0"/>
+    <w:lsdException w:name="Medium Grid 1" w:semiHidden="0" w:uiPriority="67" w:unhideWhenUsed="0"/>
+    <w:lsdException w:name="Medium Grid 2" w:semiHidden="0" w:uiPriority="68" w:unhideWhenUsed="0"/>
+    <w:lsdException w:name="Medium Grid 3" w:semiHidden="0" w:uiPriority="69" w:unhideWhenUsed="0"/>
+    <w:lsdException w:name="Dark List" w:semiHidden="0" w:uiPriority="70" w:unhideWhenUsed="0"/>
+    <w:lsdException w:name="Colorful Shading" w:semiHidden="0" w:uiPriority="71" w:unhideWhenUsed="0"/>
+    <w:lsdException w:name="Colorful List" w:semiHidden="0" w:uiPriority="72" w:unhideWhenUsed="0"/>
+    <w:lsdException w:name="Colorful Grid" w:semiHidden="0" w:uiPriority="73" w:unhideWhenUsed="0"/>
+    <w:lsdException w:name="Light Shading Accent 1" w:semiHidden="0" w:uiPriority="60" w:unhideWhenUsed="0"/>
+    <w:lsdException w:name="Light List Accent 1" w:semiHidden="0" w:uiPriority="61" w:unhideWhenUsed="0"/>
+    <w:lsdException w:name="Light Grid Accent 1" w:semiHidden="0" w:uiPriority="62" w:unhideWhenUsed="0"/>
+    <w:lsdException w:name="Medium Shading 1 Accent 1" w:semiHidden="0" w:uiPriority="63" w:unhideWhenUsed="0"/>
+    <w:lsdException w:name="Medium Shading 2 Accent 1" w:semiHidden="0" w:uiPriority="64" w:unhideWhenUsed="0"/>
+    <w:lsdException w:name="Medium List 1 Accent 1" w:semiHidden="0" w:uiPriority="65" w:unhideWhenUsed="0"/>
+    <w:lsdException w:name="Revision" w:unhideWhenUsed="0"/>
+    <w:lsdException w:name="List Paragraph" w:semiHidden="0" w:uiPriority="34" w:unhideWhenUsed="0" w:qFormat="1"/>
+    <w:lsdException w:name="Quote" w:semiHidden="0" w:uiPriority="29" w:unhideWhenUsed="0" w:qFormat="1"/>
+    <w:lsdException w:name="Intense Quote" w:semiHidden="0" w:uiPriority="30" w:unhideWhenUsed="0" w:qFormat="1"/>
+    <w:lsdException w:name="Medium List 2 Accent 1" w:semiHidden="0" w:uiPriority="66" w:unhideWhenUsed="0"/>
+    <w:lsdException w:name="Medium Grid 1 Accent 1" w:semiHidden="0" w:uiPriority="67" w:unhideWhenUsed="0"/>
+    <w:lsdException w:name="Medium Grid 2 Accent 1" w:semiHidden="0" w:uiPriority="68" w:unhideWhenUsed="0"/>
+    <w:lsdException w:name="Medium Grid 3 Accent 1" w:semiHidden="0" w:uiPriority="69" w:unhideWhenUsed="0"/>
+    <w:lsdException w:name="Dark List Accent 1" w:semiHidden="0" w:uiPriority="70" w:unhideWhenUsed="0"/>
+    <w:lsdException w:name="Colorful Shading Accent 1" w:semiHidden="0" w:uiPriority="71" w:unhideWhenUsed="0"/>
+    <w:lsdException w:name="Colorful List Accent 1" w:semiHidden="0" w:uiPriority="72" w:unhideWhenUsed="0"/>
+    <w:lsdException w:name="Colorful Grid Accent 1" w:semiHidden="0" w:uiPriority="73" w:unhideWhenUsed="0"/>
+    <w:lsdException w:name="Light Shading Accent 2" w:semiHidden="0" w:uiPriority="60" w:unhideWhenUsed="0"/>
+    <w:lsdException w:name="Light List Accent 2" w:semiHidden="0" w:uiPriority="61" w:unhideWhenUsed="0"/>
+    <w:lsdException w:name="Light Grid Accent 2" w:semiHidden="0" w:uiPriority="62" w:unhideWhenUsed="0"/>
+    <w:lsdException w:name="Medium Shading 1 Accent 2" w:semiHidden="0" w:uiPriority="63" w:unhideWhenUsed="0"/>
+    <w:lsdException w:name="Medium Shading 2 Accent 2" w:semiHidden="0" w:uiPriority="64" w:unhideWhenUsed="0"/>
+    <w:lsdException w:name="Medium List 1 Accent 2" w:semiHidden="0" w:uiPriority="65" w:unhideWhenUsed="0"/>
+    <w:lsdException w:name="Medium List 2 Accent 2" w:semiHidden="0" w:uiPriority="66" w:unhideWhenUsed="0"/>
+    <w:lsdException w:name="Medium Grid 1 Accent 2" w:semiHidden="0" w:uiPriority="67" w:unhideWhenUsed="0"/>
+    <w:lsdException w:name="Medium Grid 2 Accent 2" w:semiHidden="0" w:uiPriority="68" w:unhideWhenUsed="0"/>
+    <w:lsdException w:name="Medium Grid 3 Accent 2" w:semiHidden="0" w:uiPriority="69" w:unhideWhenUsed="0"/>
+    <w:lsdException w:name="Dark List Accent 2" w:semiHidden="0" w:uiPriority="70" w:unhideWhenUsed="0"/>
+    <w:lsdException w:name="Colorful Shading Accent 2" w:semiHidden="0" w:uiPriority="71" w:unhideWhenUsed="0"/>
+    <w:lsdException w:name="Colorful List Accent 2" w:semiHidden="0" w:uiPriority="72" w:unhideWhenUsed="0"/>
+    <w:lsdException w:name="Colorful Grid Accent 2" w:semiHidden="0" w:uiPriority="73" w:unhideWhenUsed="0"/>
+    <w:lsdException w:name="Light Shading Accent 3" w:semiHidden="0" w:uiPriority="60" w:unhideWhenUsed="0"/>
+    <w:lsdException w:name="Light List Accent 3" w:semiHidden="0" w:uiPriority="61" w:unhideWhenUsed="0"/>
+    <w:lsdException w:name="Light Grid Accent 3" w:semiHidden="0" w:uiPriority="62" w:unhideWhenUsed="0"/>
+    <w:lsdException w:name="Medium Shading 1 Accent 3" w:semiHidden="0" w:uiPriority="63" w:unhideWhenUsed="0"/>
+    <w:lsdException w:name="Medium Shading 2 Accent 3" w:semiHidden="0" w:uiPriority="64" w:unhideWhenUsed="0"/>
+    <w:lsdException w:name="Medium List 1 Accent 3" w:semiHidden="0" w:uiPriority="65" w:unhideWhenUsed="0"/>
+    <w:lsdException w:name="Medium List 2 Accent 3" w:semiHidden="0" w:uiPriority="66" w:unhideWhenUsed="0"/>
+    <w:lsdException w:name="Medium Grid 1 Accent 3" w:semiHidden="0" w:uiPriority="67" w:unhideWhenUsed="0"/>
+    <w:lsdException w:name="Medium Grid 2 Accent 3" w:semiHidden="0" w:uiPriority="68" w:unhideWhenUsed="0"/>
+    <w:lsdException w:name="Medium Grid 3 Accent 3" w:semiHidden="0" w:uiPriority="69" w:unhideWhenUsed="0"/>
+    <w:lsdException w:name="Dark List Accent 3" w:semiHidden="0" w:uiPriority="70" w:unhideWhenUsed="0"/>
+    <w:lsdException w:name="Colorful Shading Accent 3" w:semiHidden="0" w:uiPriority="71" w:unhideWhenUsed="0"/>
+    <w:lsdException w:name="Colorful List Accent 3" w:semiHidden="0" w:uiPriority="72" w:unhideWhenUsed="0"/>
+    <w:lsdException w:name="Colorful Grid Accent 3" w:semiHidden="0" w:uiPriority="73" w:unhideWhenUsed="0"/>
+    <w:lsdException w:name="Light Shading Accent 4" w:semiHidden="0" w:uiPriority="60" w:unhideWhenUsed="0"/>
+    <w:lsdException w:name="Light List Accent 4" w:semiHidden="0" w:uiPriority="61" w:unhideWhenUsed="0"/>
+    <w:lsdException w:name="Light Grid Accent 4" w:semiHidden="0" w:uiPriority="62" w:unhideWhenUsed="0"/>
+    <w:lsdException w:name="Medium Shading 1 Accent 4" w:semiHidden="0" w:uiPriority="63" w:unhideWhenUsed="0"/>
+    <w:lsdException w:name="Medium Shading 2 Accent 4" w:semiHidden="0" w:uiPriority="64" w:unhideWhenUsed="0"/>
+    <w:lsdException w:name="Medium List 1 Accent 4" w:semiHidden="0" w:uiPriority="65" w:unhideWhenUsed="0"/>
+    <w:lsdException w:name="Medium List 2 Accent 4" w:semiHidden="0" w:uiPriority="66" w:unhideWhenUsed="0"/>
+    <w:lsdException w:name="Medium Grid 1 Accent 4" w:semiHidden="0" w:uiPriority="67" w:unhideWhenUsed="0"/>
+    <w:lsdException w:name="Medium Grid 2 Accent 4" w:semiHidden="0" w:uiPriority="68" w:unhideWhenUsed="0"/>
+    <w:lsdException w:name="Medium Grid 3 Accent 4" w:semiHidden="0" w:uiPriority="69" w:unhideWhenUsed="0"/>
+    <w:lsdException w:name="Dark List Accent 4" w:semiHidden="0" w:uiPriority="70" w:unhideWhenUsed="0"/>
+    <w:lsdException w:name="Colorful Shading Accent 4" w:semiHidden="0" w:uiPriority="71" w:unhideWhenUsed="0"/>
+    <w:lsdException w:name="Colorful List Accent 4" w:semiHidden="0" w:uiPriority="72" w:unhideWhenUsed="0"/>
+    <w:lsdException w:name="Colorful Grid Accent 4" w:semiHidden="0" w:uiPriority="73" w:unhideWhenUsed="0"/>
+    <w:lsdException w:name="Light Shading Accent 5" w:semiHidden="0" w:uiPriority="60" w:unhideWhenUsed="0"/>
+    <w:lsdException w:name="Light List Accent 5" w:semiHidden="0" w:uiPriority="61" w:unhideWhenUsed="0"/>
+    <w:lsdException w:name="Light Grid Accent 5" w:semiHidden="0" w:uiPriority="62" w:unhideWhenUsed="0"/>
+    <w:lsdException w:name="Medium Shading 1 Accent 5" w:semiHidden="0" w:uiPriority="63" w:unhideWhenUsed="0"/>
+    <w:lsdException w:name="Medium Shading 2 Accent 5" w:semiHidden="0" w:uiPriority="64" w:unhideWhenUsed="0"/>
+    <w:lsdException w:name="Medium List 1 Accent 5" w:semiHidden="0" w:uiPriority="65" w:unhideWhenUsed="0"/>
+    <w:lsdException w:name="Medium List 2 Accent 5" w:semiHidden="0" w:uiPriority="66" w:unhideWhenUsed="0"/>
+    <w:lsdException w:name="Medium Grid 1 Accent 5" w:semiHidden="0" w:uiPriority="67" w:unhideWhenUsed="0"/>
+    <w:lsdException w:name="Medium Grid 2 Accent 5" w:semiHidden="0" w:uiPriority="68" w:unhideWhenUsed="0"/>
+    <w:lsdException w:name="Medium Grid 3 Accent 5" w:semiHidden="0" w:uiPriority="69" w:unhideWhenUsed="0"/>
+    <w:lsdException w:name="Dark List Accent 5" w:semiHidden="0" w:uiPriority="70" w:unhideWhenUsed="0"/>
+    <w:lsdException w:name="Colorful Shading Accent 5" w:semiHidden="0" w:uiPriority="71" w:unhideWhenUsed="0"/>
+    <w:lsdException w:name="Colorful List Accent 5" w:semiHidden="0" w:uiPriority="72" w:unhideWhenUsed="0"/>
+    <w:lsdException w:name="Colorful Grid Accent 5" w:semiHidden="0" w:uiPriority="73" w:unhideWhenUsed="0"/>
+    <w:lsdException w:name="Light Shading Accent 6" w:semiHidden="0" w:uiPriority="60" w:unhideWhenUsed="0"/>
+    <w:lsdException w:name="Light List Accent 6" w:semiHidden="0" w:uiPriority="61" w:unhideWhenUsed="0"/>
+    <w:lsdException w:name="Light Grid Accent 6" w:semiHidden="0" w:uiPriority="62" w:unhideWhenUsed="0"/>
+    <w:lsdException w:name="Medium Shading 1 Accent 6" w:semiHidden="0" w:uiPriority="63" w:unhideWhenUsed="0"/>
+    <w:lsdException w:name="Medium Shading 2 Accent 6" w:semiHidden="0" w:uiPriority="64" w:unhideWhenUsed="0"/>
+    <w:lsdException w:name="Medium List 1 Accent 6" w:semiHidden="0" w:uiPriority="65" w:unhideWhenUsed="0"/>
+    <w:lsdException w:name="Medium List 2 Accent 6" w:semiHidden="0" w:uiPriority="66" w:unhideWhenUsed="0"/>
+    <w:lsdException w:name="Medium Grid 1 Accent 6" w:semiHidden="0" w:uiPriority="67" w:unhideWhenUsed="0"/>
+    <w:lsdException w:name="Medium Grid 2 Accent 6" w:semiHidden="0" w:uiPriority="68" w:unhideWhenUsed="0"/>
+    <w:lsdException w:name="Medium Grid 3 Accent 6" w:semiHidden="0" w:uiPriority="69" w:unhideWhenUsed="0"/>
+    <w:lsdException w:name="Dark List Accent 6" w:semiHidden="0" w:uiPriority="70" w:unhideWhenUsed="0"/>
+    <w:lsdException w:name="Colorful Shading Accent 6" w:semiHidden="0" w:uiPriority="71" w:unhideWhenUsed="0"/>
+    <w:lsdException w:name="Colorful List Accent 6" w:semiHidden="0" w:uiPriority="72" w:unhideWhenUsed="0"/>
+    <w:lsdException w:name="Colorful Grid Accent 6" w:semiHidden="0" w:uiPriority="73" w:unhideWhenUsed="0"/>
+    <w:lsdException w:name="Subtle Emphasis" w:semiHidden="0" w:uiPriority="19" w:unhideWhenUsed="0" w:qFormat="1"/>
+    <w:lsdException w:name="Intense Emphasis" w:semiHidden="0" w:uiPriority="21" w:unhideWhenUsed="0" w:qFormat="1"/>
+    <w:lsdException w:name="Subtle Reference" w:semiHidden="0" w:uiPriority="31" w:unhideWhenUsed="0" w:qFormat="1"/>
+    <w:lsdException w:name="Intense Reference" w:semiHidden="0" w:uiPriority="32" w:unhideWhenUsed="0" w:qFormat="1"/>
+    <w:lsdException w:name="Book Title" w:semiHidden="0" w:uiPriority="33" w:unhideWhenUsed="0" w:qFormat="1"/>
+    <w:lsdException w:name="Bibliography" w:uiPriority="37"/>
+    <w:lsdException w:name="TOC Heading" w:uiPriority="39" w:qFormat="1"/>
+  </w:latentStyles>
+  <w:style w:type="paragraph" w:default="1" w:styleId="Standaard">
+    <w:name w:val="Normal"/>
+    <w:qFormat/>
+  </w:style>
+  <w:style w:type="paragraph" w:styleId="Kop1">
+    <w:name w:val="heading 1"/>
+    <w:basedOn w:val="Standaard"/>
+    <w:next w:val="Standaard"/>
+    <w:link w:val="Kop1Char"/>
+    <w:uiPriority w:val="9"/>
+    <w:qFormat/>
+    <w:rsid w:val="00A33CA5"/>
+    <w:pPr>
+      <w:keepNext/>
+      <w:keepLines/>
+      <w:spacing w:before="480" w:after="0"/>
+      <w:outlineLvl w:val="0"/>
+    </w:pPr>
+    <w:rPr>
+      <w:rFonts w:asciiTheme="majorHAnsi" w:eastAsiaTheme="majorEastAsia" w:hAnsiTheme="majorHAnsi" w:cstheme="majorBidi"/>
+      <w:b/>
+      <w:bCs/>
+      <w:color w:val="365F91" w:themeColor="accent1" w:themeShade="BF"/>
+      <w:sz w:val="28"/>
+      <w:szCs w:val="28"/>
+    </w:rPr>
+  </w:style>
+  <w:style w:type="character" w:default="1" w:styleId="Standaardalinea-lettertype">
+    <w:name w:val="Default Paragraph Font"/>
+    <w:uiPriority w:val="1"/>
+    <w:semiHidden/>
+    <w:unhideWhenUsed/>
+  </w:style>
+  <w:style w:type="table" w:default="1" w:styleId="Standaardtabel">
+    <w:name w:val="Normal Table"/>
+    <w:uiPriority w:val="99"/>
+    <w:semiHidden/>
+    <w:unhideWhenUsed/>
+    <w:tblPr>
+      <w:tblInd w:w="0" w:type="dxa"/>
+      <w:tblCellMar>
+        <w:top w:w="0" w:type="dxa"/>
+        <w:left w:w="108" w:type="dxa"/>
+        <w:bottom w:w="0" w:type="dxa"/>
+        <w:right w:w="108" w:type="dxa"/>
+      </w:tblCellMar>
+    </w:tblPr>
+  </w:style>
+  <w:style w:type="numbering" w:default="1" w:styleId="Geenlijst">
+    <w:name w:val="No List"/>
+    <w:uiPriority w:val="99"/>
+    <w:semiHidden/>
+    <w:unhideWhenUsed/>
+  </w:style>
+  <w:style w:type="paragraph" w:styleId="Ballontekst">
+    <w:name w:val="Balloon Text"/>
+    <w:basedOn w:val="Standaard"/>
+    <w:link w:val="BallontekstChar"/>
+    <w:uiPriority w:val="99"/>
+    <w:semiHidden/>
+    <w:unhideWhenUsed/>
+    <w:rsid w:val="00B17D2D"/>
+    <w:pPr>
+      <w:spacing w:after="0" w:line="240" w:lineRule="auto"/>
+    </w:pPr>
+    <w:rPr>
+      <w:rFonts w:ascii="Tahoma" w:hAnsi="Tahoma" w:cs="Tahoma"/>
+      <w:sz w:val="16"/>
+      <w:szCs w:val="16"/>
+    </w:rPr>
+  </w:style>
+  <w:style w:type="character" w:customStyle="1" w:styleId="BallontekstChar">
+    <w:name w:val="Ballontekst Char"/>
+    <w:basedOn w:val="Standaardalinea-lettertype"/>
+    <w:link w:val="Ballontekst"/>
+    <w:uiPriority w:val="99"/>
+    <w:semiHidden/>
+    <w:rsid w:val="00B17D2D"/>
+    <w:rPr>
+      <w:rFonts w:ascii="Tahoma" w:hAnsi="Tahoma" w:cs="Tahoma"/>
+      <w:sz w:val="16"/>
+      <w:szCs w:val="16"/>
+    </w:rPr>
+  </w:style>
+  <w:style w:type="paragraph" w:styleId="Geenafstand">
+    <w:name w:val="No Spacing"/>
+    <w:uiPriority w:val="1"/>
+    <w:qFormat/>
+    <w:rsid w:val="00B17D2D"/>
+    <w:pPr>
+      <w:spacing w:after="0" w:line="240" w:lineRule="auto"/>
+    </w:pPr>
+  </w:style>
+  <w:style w:type="character" w:customStyle="1" w:styleId="Kop1Char">
+    <w:name w:val="Kop 1 Char"/>
+    <w:basedOn w:val="Standaardalinea-lettertype"/>
+    <w:link w:val="Kop1"/>
+    <w:uiPriority w:val="9"/>
+    <w:rsid w:val="00A33CA5"/>
+    <w:rPr>
+      <w:rFonts w:asciiTheme="majorHAnsi" w:eastAsiaTheme="majorEastAsia" w:hAnsiTheme="majorHAnsi" w:cstheme="majorBidi"/>
+      <w:b/>
+      <w:bCs/>
+      <w:color w:val="365F91" w:themeColor="accent1" w:themeShade="BF"/>
+      <w:sz w:val="28"/>
+      <w:szCs w:val="28"/>
+    </w:rPr>
+  </w:style>
+  <w:style w:type="paragraph" w:styleId="Titel">
+    <w:name w:val="Title"/>
+    <w:basedOn w:val="Standaard"/>
+    <w:next w:val="Standaard"/>
+    <w:link w:val="TitelChar"/>
+    <w:uiPriority w:val="10"/>
+    <w:qFormat/>
+    <w:rsid w:val="00A33CA5"/>
+    <w:pPr>
+      <w:pBdr>
+        <w:bottom w:val="single" w:sz="8" w:space="4" w:color="4F81BD" w:themeColor="accent1"/>
+      </w:pBdr>
+      <w:spacing w:after="300" w:line="240" w:lineRule="auto"/>
+      <w:contextualSpacing/>
+    </w:pPr>
+    <w:rPr>
+      <w:rFonts w:asciiTheme="majorHAnsi" w:eastAsiaTheme="majorEastAsia" w:hAnsiTheme="majorHAnsi" w:cstheme="majorBidi"/>
+      <w:color w:val="17365D" w:themeColor="text2" w:themeShade="BF"/>
+      <w:spacing w:val="5"/>
+      <w:kern w:val="28"/>
+      <w:sz w:val="52"/>
+      <w:szCs w:val="52"/>
+    </w:rPr>
+  </w:style>
+  <w:style w:type="character" w:customStyle="1" w:styleId="TitelChar">
+    <w:name w:val="Titel Char"/>
+    <w:basedOn w:val="Standaardalinea-lettertype"/>
+    <w:link w:val="Titel"/>
+    <w:uiPriority w:val="10"/>
+    <w:rsid w:val="00A33CA5"/>
+    <w:rPr>
+      <w:rFonts w:asciiTheme="majorHAnsi" w:eastAsiaTheme="majorEastAsia" w:hAnsiTheme="majorHAnsi" w:cstheme="majorBidi"/>
+      <w:color w:val="17365D" w:themeColor="text2" w:themeShade="BF"/>
+      <w:spacing w:val="5"/>
+      <w:kern w:val="28"/>
+      <w:sz w:val="52"/>
+      <w:szCs w:val="52"/>
+    </w:rPr>
   </w:style>
 </w:styles>
 </file>

</xml_diff>